<commit_message>
Gen AI Governance Checklist
The document is structured in the form of a Generative AI (Gen AI) Solution Card. It aims to provide the necessary details of the underlying Gen AI solution, such that it can be deployed in a scalable and responsible fashion, complying with applicable regulations. Given this, it serves as an initial governance checklist for the Legal, Privacy, Auditing, Responsible AI, Ethical AI, etc. teams of the enterprise to understand the design, capabilities, and constraints of the Gen AI solution; who can then decide on the further processing steps for their respective streams (as needed). This shows a proactive and responsible approach by the enterprise collaborating with community at large to deploy state-of-the-art technology solutions that benefit society as a whole.
</commit_message>
<xml_diff>
--- a/GenAI_Governance_Checklist.docx
+++ b/GenAI_Governance_Checklist.docx
@@ -9,7 +9,7 @@
           <w:bCs/>
           <w:sz w:val="28"/>
           <w:szCs w:val="28"/>
-          <w:lang w:val="it-CH"/>
+          <w:lang w:val="en-US"/>
         </w:rPr>
       </w:pPr>
       <w:r>
@@ -18,7 +18,7 @@
           <w:bCs/>
           <w:sz w:val="28"/>
           <w:szCs w:val="28"/>
-          <w:lang w:val="it-CH"/>
+          <w:lang w:val="en-US"/>
         </w:rPr>
         <w:t xml:space="preserve">Generative AI </w:t>
       </w:r>
@@ -28,7 +28,7 @@
           <w:bCs/>
           <w:sz w:val="28"/>
           <w:szCs w:val="28"/>
-          <w:lang w:val="it-CH"/>
+          <w:lang w:val="en-US"/>
         </w:rPr>
         <w:t>Governance</w:t>
       </w:r>
@@ -38,7 +38,7 @@
           <w:bCs/>
           <w:sz w:val="28"/>
           <w:szCs w:val="28"/>
-          <w:lang w:val="it-CH"/>
+          <w:lang w:val="en-US"/>
         </w:rPr>
         <w:t xml:space="preserve"> Checklist</w:t>
       </w:r>
@@ -114,6 +114,113 @@
           <w:lang w:val="en-US"/>
         </w:rPr>
       </w:pPr>
+    </w:p>
+    <w:p>
+      <w:pPr>
+        <w:jc w:val="both"/>
+        <w:rPr>
+          <w:sz w:val="20"/>
+          <w:szCs w:val="20"/>
+          <w:lang w:val="en-US"/>
+        </w:rPr>
+      </w:pPr>
+      <w:r>
+        <w:rPr>
+          <w:noProof/>
+          <w:sz w:val="20"/>
+          <w:szCs w:val="20"/>
+          <w:lang w:val="en-US"/>
+        </w:rPr>
+        <w:drawing>
+          <wp:inline distT="0" distB="0" distL="0" distR="0">
+            <wp:extent cx="5731510" cy="1507490"/>
+            <wp:effectExtent l="0" t="0" r="0" b="3810"/>
+            <wp:docPr id="1349762114" name="Picture 1"/>
+            <wp:cNvGraphicFramePr>
+              <a:graphicFrameLocks xmlns:a="http://schemas.openxmlformats.org/drawingml/2006/main" noChangeAspect="1"/>
+            </wp:cNvGraphicFramePr>
+            <a:graphic xmlns:a="http://schemas.openxmlformats.org/drawingml/2006/main">
+              <a:graphicData uri="http://schemas.openxmlformats.org/drawingml/2006/picture">
+                <pic:pic xmlns:pic="http://schemas.openxmlformats.org/drawingml/2006/picture">
+                  <pic:nvPicPr>
+                    <pic:cNvPr id="1349762114" name="Picture 1349762114"/>
+                    <pic:cNvPicPr/>
+                  </pic:nvPicPr>
+                  <pic:blipFill>
+                    <a:blip r:embed="rId6" cstate="print">
+                      <a:extLst>
+                        <a:ext uri="{28A0092B-C50C-407E-A947-70E740481C1C}">
+                          <a14:useLocalDpi xmlns:a14="http://schemas.microsoft.com/office/drawing/2010/main" val="0"/>
+                        </a:ext>
+                      </a:extLst>
+                    </a:blip>
+                    <a:stretch>
+                      <a:fillRect/>
+                    </a:stretch>
+                  </pic:blipFill>
+                  <pic:spPr>
+                    <a:xfrm>
+                      <a:off x="0" y="0"/>
+                      <a:ext cx="5731510" cy="1507490"/>
+                    </a:xfrm>
+                    <a:prstGeom prst="rect">
+                      <a:avLst/>
+                    </a:prstGeom>
+                  </pic:spPr>
+                </pic:pic>
+              </a:graphicData>
+            </a:graphic>
+          </wp:inline>
+        </w:drawing>
+      </w:r>
+    </w:p>
+    <w:p>
+      <w:pPr>
+        <w:jc w:val="center"/>
+        <w:rPr>
+          <w:sz w:val="20"/>
+          <w:szCs w:val="20"/>
+          <w:lang w:val="en-US"/>
+        </w:rPr>
+      </w:pPr>
+      <w:r>
+        <w:rPr>
+          <w:sz w:val="20"/>
+          <w:szCs w:val="20"/>
+          <w:lang w:val="en-US"/>
+        </w:rPr>
+        <w:t>Fig: Gen AI Governance</w:t>
+      </w:r>
+    </w:p>
+    <w:p>
+      <w:pPr>
+        <w:jc w:val="both"/>
+        <w:rPr>
+          <w:sz w:val="20"/>
+          <w:szCs w:val="20"/>
+          <w:lang w:val="en-US"/>
+        </w:rPr>
+      </w:pPr>
+    </w:p>
+    <w:p>
+      <w:pPr>
+        <w:jc w:val="both"/>
+        <w:rPr>
+          <w:sz w:val="20"/>
+          <w:szCs w:val="20"/>
+          <w:lang w:val="en-US"/>
+        </w:rPr>
+      </w:pPr>
+    </w:p>
+    <w:p>
+      <w:pPr>
+        <w:jc w:val="both"/>
+        <w:rPr>
+          <w:sz w:val="20"/>
+          <w:szCs w:val="20"/>
+          <w:lang w:val="en-US"/>
+        </w:rPr>
+      </w:pPr>
       <w:r>
         <w:rPr>
           <w:sz w:val="20"/>
@@ -162,27 +269,6 @@
         </w:rPr>
         <w:t xml:space="preserve"> provide the necessary details of the underlying Gen AI solution, such that it can be deployed in a scalable and responsible fashion, complying with applicable regulations. </w:t>
       </w:r>
-    </w:p>
-    <w:p>
-      <w:pPr>
-        <w:jc w:val="both"/>
-        <w:rPr>
-          <w:color w:val="C00000"/>
-          <w:sz w:val="20"/>
-          <w:szCs w:val="20"/>
-          <w:lang w:val="en-US"/>
-        </w:rPr>
-      </w:pPr>
-    </w:p>
-    <w:p>
-      <w:pPr>
-        <w:jc w:val="both"/>
-        <w:rPr>
-          <w:sz w:val="20"/>
-          <w:szCs w:val="20"/>
-          <w:lang w:val="en-US"/>
-        </w:rPr>
-      </w:pPr>
       <w:r>
         <w:rPr>
           <w:color w:val="C00000"/>
@@ -190,25 +276,7 @@
           <w:szCs w:val="20"/>
           <w:lang w:val="en-US"/>
         </w:rPr>
-        <w:t xml:space="preserve">Given this, it serves as an initial governance checklist for the Legal, Privacy, Auditing, Responsible AI, Ethical AI, etc. teams of the enterprise to understand the </w:t>
-      </w:r>
-      <w:r>
-        <w:rPr>
-          <w:color w:val="C00000"/>
-          <w:sz w:val="20"/>
-          <w:szCs w:val="20"/>
-          <w:lang w:val="en-US"/>
-        </w:rPr>
-        <w:t>design, capabilities, and constraints</w:t>
-      </w:r>
-      <w:r>
-        <w:rPr>
-          <w:color w:val="C00000"/>
-          <w:sz w:val="20"/>
-          <w:szCs w:val="20"/>
-          <w:lang w:val="en-US"/>
-        </w:rPr>
-        <w:t xml:space="preserve"> of the Gen AI solution; who can then decide on the further processing steps for their respective streams</w:t>
+        <w:t>Given this, it serves as an initial governance checklist for the Legal, Privacy, Auditing, Responsible AI, Ethical AI, etc. teams of the enterprise to understand the design, capabilities, and constraints of the Gen AI solution; who can then decide on the further processing steps for their respective streams</w:t>
       </w:r>
       <w:r>
         <w:rPr>
@@ -218,26 +286,6 @@
         </w:rPr>
         <w:t xml:space="preserve"> (as needed). </w:t>
       </w:r>
-    </w:p>
-    <w:p>
-      <w:pPr>
-        <w:jc w:val="both"/>
-        <w:rPr>
-          <w:sz w:val="20"/>
-          <w:szCs w:val="20"/>
-          <w:lang w:val="en-US"/>
-        </w:rPr>
-      </w:pPr>
-    </w:p>
-    <w:p>
-      <w:pPr>
-        <w:jc w:val="both"/>
-        <w:rPr>
-          <w:sz w:val="20"/>
-          <w:szCs w:val="20"/>
-          <w:lang w:val="en-US"/>
-        </w:rPr>
-      </w:pPr>
       <w:r>
         <w:rPr>
           <w:sz w:val="20"/>
@@ -855,237 +903,6 @@
               </w:rPr>
               <w:t>Architecture Patterns (</w:t>
             </w:r>
-            <w:hyperlink r:id="rId6" w:history="1">
-              <w:r>
-                <w:rPr>
-                  <w:rStyle w:val="Hyperlink"/>
-                  <w:sz w:val="20"/>
-                  <w:szCs w:val="20"/>
-                  <w:lang w:val="en-US"/>
-                </w:rPr>
-                <w:t>link</w:t>
-              </w:r>
-            </w:hyperlink>
-            <w:r>
-              <w:rPr>
-                <w:sz w:val="20"/>
-                <w:szCs w:val="20"/>
-                <w:lang w:val="en-US"/>
-              </w:rPr>
-              <w:t>)</w:t>
-            </w:r>
-          </w:p>
-        </w:tc>
-        <w:tc>
-          <w:tcPr>
-            <w:tcW w:w="1337" w:type="dxa"/>
-          </w:tcPr>
-          <w:p>
-            <w:pPr>
-              <w:rPr>
-                <w:b/>
-                <w:bCs/>
-                <w:sz w:val="20"/>
-                <w:szCs w:val="20"/>
-                <w:lang w:val="en-US"/>
-              </w:rPr>
-            </w:pPr>
-          </w:p>
-        </w:tc>
-      </w:tr>
-      <w:tr>
-        <w:tc>
-          <w:tcPr>
-            <w:tcW w:w="5849" w:type="dxa"/>
-          </w:tcPr>
-          <w:p>
-            <w:pPr>
-              <w:rPr>
-                <w:color w:val="0070C0"/>
-                <w:sz w:val="20"/>
-                <w:szCs w:val="20"/>
-                <w:lang w:val="en-US"/>
-              </w:rPr>
-            </w:pPr>
-            <w:r>
-              <w:rPr>
-                <w:color w:val="0070C0"/>
-                <w:sz w:val="20"/>
-                <w:szCs w:val="20"/>
-                <w:lang w:val="en-US"/>
-              </w:rPr>
-              <w:t>List Input and Output data types</w:t>
-            </w:r>
-          </w:p>
-          <w:p>
-            <w:pPr>
-              <w:rPr>
-                <w:color w:val="0070C0"/>
-                <w:sz w:val="20"/>
-                <w:szCs w:val="20"/>
-                <w:lang w:val="en-US"/>
-              </w:rPr>
-            </w:pPr>
-          </w:p>
-        </w:tc>
-        <w:tc>
-          <w:tcPr>
-            <w:tcW w:w="1830" w:type="dxa"/>
-          </w:tcPr>
-          <w:p>
-            <w:pPr>
-              <w:rPr>
-                <w:sz w:val="20"/>
-                <w:szCs w:val="20"/>
-                <w:lang w:val="en-US"/>
-              </w:rPr>
-            </w:pPr>
-          </w:p>
-        </w:tc>
-        <w:tc>
-          <w:tcPr>
-            <w:tcW w:w="1337" w:type="dxa"/>
-          </w:tcPr>
-          <w:p>
-            <w:pPr>
-              <w:rPr>
-                <w:b/>
-                <w:bCs/>
-                <w:sz w:val="20"/>
-                <w:szCs w:val="20"/>
-                <w:lang w:val="en-US"/>
-              </w:rPr>
-            </w:pPr>
-          </w:p>
-        </w:tc>
-      </w:tr>
-      <w:tr>
-        <w:tc>
-          <w:tcPr>
-            <w:tcW w:w="9016" w:type="dxa"/>
-            <w:gridSpan w:val="3"/>
-          </w:tcPr>
-          <w:p>
-            <w:pPr>
-              <w:jc w:val="center"/>
-              <w:rPr>
-                <w:color w:val="C00000"/>
-                <w:lang w:val="it-CH"/>
-              </w:rPr>
-            </w:pPr>
-          </w:p>
-          <w:p>
-            <w:pPr>
-              <w:jc w:val="center"/>
-              <w:rPr>
-                <w:color w:val="C00000"/>
-                <w:lang w:val="it-CH"/>
-              </w:rPr>
-            </w:pPr>
-            <w:r>
-              <w:rPr>
-                <w:color w:val="C00000"/>
-                <w:lang w:val="it-CH"/>
-              </w:rPr>
-              <w:t>Evaluation Strategy</w:t>
-            </w:r>
-          </w:p>
-          <w:p>
-            <w:pPr>
-              <w:jc w:val="center"/>
-              <w:rPr>
-                <w:b/>
-                <w:bCs/>
-                <w:sz w:val="22"/>
-                <w:szCs w:val="22"/>
-                <w:lang w:val="en-US"/>
-              </w:rPr>
-            </w:pPr>
-          </w:p>
-        </w:tc>
-      </w:tr>
-      <w:tr>
-        <w:tc>
-          <w:tcPr>
-            <w:tcW w:w="5849" w:type="dxa"/>
-          </w:tcPr>
-          <w:p>
-            <w:pPr>
-              <w:rPr>
-                <w:color w:val="000000" w:themeColor="text1"/>
-                <w:sz w:val="20"/>
-                <w:szCs w:val="20"/>
-                <w:lang w:val="en-US"/>
-              </w:rPr>
-            </w:pPr>
-            <w:r>
-              <w:rPr>
-                <w:color w:val="0070C0"/>
-                <w:sz w:val="20"/>
-                <w:szCs w:val="20"/>
-                <w:lang w:val="en-US"/>
-              </w:rPr>
-              <w:t>Gen AI solution evaluation details:</w:t>
-            </w:r>
-            <w:r>
-              <w:rPr>
-                <w:color w:val="0070C0"/>
-                <w:sz w:val="20"/>
-                <w:szCs w:val="20"/>
-                <w:lang w:val="en-US"/>
-              </w:rPr>
-              <w:br/>
-            </w:r>
-            <w:r>
-              <w:rPr>
-                <w:color w:val="000000" w:themeColor="text1"/>
-                <w:sz w:val="20"/>
-                <w:szCs w:val="20"/>
-                <w:lang w:val="en-US"/>
-              </w:rPr>
-              <w:t>W</w:t>
-            </w:r>
-            <w:r>
-              <w:rPr>
-                <w:color w:val="000000" w:themeColor="text1"/>
-                <w:sz w:val="20"/>
-                <w:szCs w:val="20"/>
-                <w:lang w:val="en-US"/>
-              </w:rPr>
-              <w:t>hat types of tests have been performed? How does the solution perform with respect to Gen AI solution metrics, e.g., correctness, groundedness, contextual relevance, etc.</w:t>
-            </w:r>
-          </w:p>
-          <w:p>
-            <w:pPr>
-              <w:rPr>
-                <w:color w:val="0070C0"/>
-                <w:sz w:val="20"/>
-                <w:szCs w:val="20"/>
-                <w:lang w:val="en-US"/>
-              </w:rPr>
-            </w:pPr>
-          </w:p>
-        </w:tc>
-        <w:tc>
-          <w:tcPr>
-            <w:tcW w:w="1830" w:type="dxa"/>
-          </w:tcPr>
-          <w:p>
-            <w:pPr>
-              <w:rPr>
-                <w:sz w:val="20"/>
-                <w:szCs w:val="20"/>
-                <w:lang w:val="en-US"/>
-              </w:rPr>
-            </w:pPr>
-            <w:r>
-              <w:rPr>
-                <w:sz w:val="20"/>
-                <w:szCs w:val="20"/>
-                <w:lang w:val="en-US"/>
-              </w:rPr>
-              <w:t>Enterprise Use-case based Evaluation of LLMs (</w:t>
-            </w:r>
             <w:hyperlink r:id="rId7" w:history="1">
               <w:r>
                 <w:rPr>
@@ -1132,101 +949,20 @@
           <w:p>
             <w:pPr>
               <w:rPr>
-                <w:color w:val="000000" w:themeColor="text1"/>
-                <w:sz w:val="20"/>
-                <w:szCs w:val="20"/>
-                <w:lang w:val="en-US"/>
-              </w:rPr>
-            </w:pPr>
-            <w:r>
-              <w:rPr>
-                <w:color w:val="0070C0"/>
-                <w:sz w:val="20"/>
-                <w:szCs w:val="20"/>
-                <w:lang w:val="en-US"/>
-              </w:rPr>
-              <w:t>M</w:t>
-            </w:r>
-            <w:r>
-              <w:rPr>
-                <w:color w:val="0070C0"/>
-                <w:sz w:val="20"/>
-                <w:szCs w:val="20"/>
-                <w:lang w:val="en-US"/>
-              </w:rPr>
-              <w:t xml:space="preserve">onitor Gen AI solution </w:t>
-            </w:r>
-            <w:r>
-              <w:rPr>
-                <w:color w:val="0070C0"/>
-                <w:sz w:val="20"/>
-                <w:szCs w:val="20"/>
-                <w:lang w:val="en-US"/>
-              </w:rPr>
-              <w:br/>
-            </w:r>
-            <w:r>
-              <w:rPr>
-                <w:color w:val="000000" w:themeColor="text1"/>
-                <w:sz w:val="20"/>
-                <w:szCs w:val="20"/>
-                <w:lang w:val="en-US"/>
-              </w:rPr>
-              <w:t>A</w:t>
-            </w:r>
-            <w:r>
-              <w:rPr>
-                <w:color w:val="000000" w:themeColor="text1"/>
-                <w:sz w:val="20"/>
-                <w:szCs w:val="20"/>
-                <w:lang w:val="en-US"/>
-              </w:rPr>
-              <w:t xml:space="preserve">re the inputs and output logged? </w:t>
-            </w:r>
-            <w:r>
-              <w:rPr>
-                <w:color w:val="000000" w:themeColor="text1"/>
-                <w:sz w:val="20"/>
-                <w:szCs w:val="20"/>
-                <w:lang w:val="en-US"/>
-              </w:rPr>
-              <w:t xml:space="preserve">What is the feedback and review frequency? </w:t>
-            </w:r>
-            <w:r>
-              <w:rPr>
-                <w:color w:val="000000" w:themeColor="text1"/>
-                <w:sz w:val="20"/>
-                <w:szCs w:val="20"/>
-                <w:lang w:val="en-US"/>
-              </w:rPr>
-              <w:t xml:space="preserve">How long </w:t>
-            </w:r>
-            <w:r>
-              <w:rPr>
-                <w:color w:val="000000" w:themeColor="text1"/>
-                <w:sz w:val="20"/>
-                <w:szCs w:val="20"/>
-                <w:lang w:val="en-US"/>
-              </w:rPr>
-              <w:t xml:space="preserve">would it take </w:t>
-            </w:r>
-            <w:r>
-              <w:rPr>
-                <w:color w:val="000000" w:themeColor="text1"/>
-                <w:sz w:val="20"/>
-                <w:szCs w:val="20"/>
-                <w:lang w:val="en-US"/>
-              </w:rPr>
-              <w:t>to react to an undesired behavior?</w:t>
-            </w:r>
-            <w:r>
-              <w:rPr>
-                <w:color w:val="000000" w:themeColor="text1"/>
-                <w:sz w:val="20"/>
-                <w:szCs w:val="20"/>
-                <w:lang w:val="en-US"/>
-              </w:rPr>
-              <w:t xml:space="preserve"> </w:t>
+                <w:color w:val="0070C0"/>
+                <w:sz w:val="20"/>
+                <w:szCs w:val="20"/>
+                <w:lang w:val="en-US"/>
+              </w:rPr>
+            </w:pPr>
+            <w:r>
+              <w:rPr>
+                <w:color w:val="0070C0"/>
+                <w:sz w:val="20"/>
+                <w:szCs w:val="20"/>
+                <w:lang w:val="en-US"/>
+              </w:rPr>
+              <w:t>List Input and Output data types</w:t>
             </w:r>
           </w:p>
           <w:p>
@@ -1274,99 +1010,42 @@
       <w:tr>
         <w:tc>
           <w:tcPr>
-            <w:tcW w:w="5849" w:type="dxa"/>
-          </w:tcPr>
-          <w:p>
-            <w:pPr>
-              <w:rPr>
-                <w:color w:val="000000" w:themeColor="text1"/>
-                <w:sz w:val="20"/>
-                <w:szCs w:val="20"/>
-                <w:lang w:val="en-US"/>
-              </w:rPr>
-            </w:pPr>
-            <w:r>
-              <w:rPr>
-                <w:color w:val="0070C0"/>
-                <w:sz w:val="20"/>
-                <w:szCs w:val="20"/>
-                <w:lang w:val="en-US"/>
-              </w:rPr>
-              <w:t>O</w:t>
-            </w:r>
-            <w:r>
-              <w:rPr>
-                <w:color w:val="0070C0"/>
-                <w:sz w:val="20"/>
-                <w:szCs w:val="20"/>
-                <w:lang w:val="en-US"/>
-              </w:rPr>
-              <w:t xml:space="preserve">nboard end-users </w:t>
-            </w:r>
-            <w:r>
-              <w:rPr>
-                <w:color w:val="0070C0"/>
-                <w:sz w:val="20"/>
-                <w:szCs w:val="20"/>
-                <w:lang w:val="en-US"/>
-              </w:rPr>
-              <w:br/>
-            </w:r>
-            <w:r>
-              <w:rPr>
-                <w:color w:val="000000" w:themeColor="text1"/>
-                <w:sz w:val="20"/>
-                <w:szCs w:val="20"/>
-                <w:lang w:val="en-US"/>
-              </w:rPr>
-              <w:t>H</w:t>
-            </w:r>
-            <w:r>
-              <w:rPr>
-                <w:color w:val="000000" w:themeColor="text1"/>
-                <w:sz w:val="20"/>
-                <w:szCs w:val="20"/>
-                <w:lang w:val="en-US"/>
-              </w:rPr>
-              <w:t xml:space="preserve">ave the users been trained on the appropriate usage of the Gen AI solution? Is documentation readily available to all users? </w:t>
-            </w:r>
-          </w:p>
-          <w:p>
-            <w:pPr>
-              <w:rPr>
-                <w:color w:val="0070C0"/>
-                <w:sz w:val="20"/>
-                <w:szCs w:val="20"/>
-                <w:lang w:val="en-US"/>
-              </w:rPr>
-            </w:pPr>
-          </w:p>
-        </w:tc>
-        <w:tc>
-          <w:tcPr>
-            <w:tcW w:w="1830" w:type="dxa"/>
-          </w:tcPr>
-          <w:p>
-            <w:pPr>
-              <w:rPr>
-                <w:sz w:val="20"/>
-                <w:szCs w:val="20"/>
-                <w:lang w:val="en-US"/>
-              </w:rPr>
-            </w:pPr>
-          </w:p>
-        </w:tc>
-        <w:tc>
-          <w:tcPr>
-            <w:tcW w:w="1337" w:type="dxa"/>
-          </w:tcPr>
-          <w:p>
-            <w:pPr>
+            <w:tcW w:w="9016" w:type="dxa"/>
+            <w:gridSpan w:val="3"/>
+          </w:tcPr>
+          <w:p>
+            <w:pPr>
+              <w:jc w:val="center"/>
+              <w:rPr>
+                <w:color w:val="C00000"/>
+                <w:lang w:val="en-US"/>
+              </w:rPr>
+            </w:pPr>
+          </w:p>
+          <w:p>
+            <w:pPr>
+              <w:jc w:val="center"/>
+              <w:rPr>
+                <w:color w:val="C00000"/>
+                <w:lang w:val="it-CH"/>
+              </w:rPr>
+            </w:pPr>
+            <w:r>
+              <w:rPr>
+                <w:color w:val="C00000"/>
+                <w:lang w:val="it-CH"/>
+              </w:rPr>
+              <w:t>Evaluation Strategy</w:t>
+            </w:r>
+          </w:p>
+          <w:p>
+            <w:pPr>
+              <w:jc w:val="center"/>
               <w:rPr>
                 <w:b/>
                 <w:bCs/>
-                <w:sz w:val="20"/>
-                <w:szCs w:val="20"/>
+                <w:sz w:val="22"/>
+                <w:szCs w:val="22"/>
                 <w:lang w:val="en-US"/>
               </w:rPr>
             </w:pPr>
@@ -1394,17 +1073,7 @@
                 <w:szCs w:val="20"/>
                 <w:lang w:val="en-US"/>
               </w:rPr>
-              <w:lastRenderedPageBreak/>
-              <w:t>Address infra and cybersecurity risks</w:t>
-            </w:r>
-            <w:r>
-              <w:rPr>
-                <w:color w:val="0070C0"/>
-                <w:sz w:val="20"/>
-                <w:szCs w:val="20"/>
-                <w:lang w:val="en-US"/>
-              </w:rPr>
-              <w:t xml:space="preserve"> </w:t>
+              <w:t>Gen AI solution evaluation details:</w:t>
             </w:r>
             <w:r>
               <w:rPr>
@@ -1422,63 +1091,27 @@
                 <w:szCs w:val="20"/>
                 <w:lang w:val="en-US"/>
               </w:rPr>
-              <w:t>P</w:t>
-            </w:r>
-            <w:r>
-              <w:rPr>
-                <w:color w:val="000000" w:themeColor="text1"/>
-                <w:sz w:val="20"/>
-                <w:szCs w:val="20"/>
-                <w:lang w:val="en-US"/>
-              </w:rPr>
-              <w:t xml:space="preserve">rovide details of the cloud provider, landing zone, </w:t>
-            </w:r>
-            <w:r>
-              <w:rPr>
-                <w:color w:val="000000" w:themeColor="text1"/>
-                <w:sz w:val="20"/>
-                <w:szCs w:val="20"/>
-                <w:lang w:val="en-US"/>
-              </w:rPr>
-              <w:t xml:space="preserve">secure </w:t>
-            </w:r>
-            <w:r>
-              <w:rPr>
-                <w:color w:val="000000" w:themeColor="text1"/>
-                <w:sz w:val="20"/>
-                <w:szCs w:val="20"/>
-                <w:lang w:val="en-US"/>
-              </w:rPr>
-              <w:t>deployment architecture.</w:t>
-            </w:r>
-            <w:r>
-              <w:rPr>
-                <w:color w:val="000000" w:themeColor="text1"/>
-                <w:sz w:val="20"/>
-                <w:szCs w:val="20"/>
-                <w:lang w:val="en-US"/>
-              </w:rPr>
-              <w:t xml:space="preserve"> </w:t>
-            </w:r>
-          </w:p>
-          <w:p>
-            <w:pPr>
-              <w:rPr>
-                <w:color w:val="0070C0"/>
-                <w:sz w:val="20"/>
-                <w:szCs w:val="20"/>
-                <w:lang w:val="en-US"/>
-              </w:rPr>
-            </w:pPr>
-            <w:r>
-              <w:rPr>
-                <w:color w:val="000000" w:themeColor="text1"/>
-                <w:sz w:val="20"/>
-                <w:szCs w:val="20"/>
-                <w:lang w:val="en-US"/>
-              </w:rPr>
-              <w:t>Describe measures undertaken to address LLM specific security risks, e.g., prompt injection, jailbreaks and adversarial attacks.</w:t>
-            </w:r>
+              <w:t>W</w:t>
+            </w:r>
+            <w:r>
+              <w:rPr>
+                <w:color w:val="000000" w:themeColor="text1"/>
+                <w:sz w:val="20"/>
+                <w:szCs w:val="20"/>
+                <w:lang w:val="en-US"/>
+              </w:rPr>
+              <w:t>hat types of tests have been performed? How does the solution perform with respect to Gen AI solution metrics, e.g., correctness, groundedness, contextual relevance, etc.</w:t>
+            </w:r>
+          </w:p>
+          <w:p>
+            <w:pPr>
+              <w:rPr>
+                <w:color w:val="0070C0"/>
+                <w:sz w:val="20"/>
+                <w:szCs w:val="20"/>
+                <w:lang w:val="en-US"/>
+              </w:rPr>
+            </w:pPr>
           </w:p>
         </w:tc>
         <w:tc>
@@ -1499,328 +1132,7 @@
                 <w:szCs w:val="20"/>
                 <w:lang w:val="en-US"/>
               </w:rPr>
-              <w:t>Cloud Usage Guidelines</w:t>
-            </w:r>
-            <w:r>
-              <w:rPr>
-                <w:sz w:val="20"/>
-                <w:szCs w:val="20"/>
-                <w:lang w:val="en-US"/>
-              </w:rPr>
-              <w:t xml:space="preserve"> (link)</w:t>
-            </w:r>
-          </w:p>
-          <w:p>
-            <w:pPr>
-              <w:rPr>
-                <w:sz w:val="20"/>
-                <w:szCs w:val="20"/>
-                <w:lang w:val="en-US"/>
-              </w:rPr>
-            </w:pPr>
-          </w:p>
-          <w:p>
-            <w:pPr>
-              <w:rPr>
-                <w:sz w:val="20"/>
-                <w:szCs w:val="20"/>
-                <w:lang w:val="en-US"/>
-              </w:rPr>
-            </w:pPr>
-            <w:r>
-              <w:rPr>
-                <w:sz w:val="20"/>
-                <w:szCs w:val="20"/>
-                <w:lang w:val="en-US"/>
-              </w:rPr>
-              <w:t>Information Security Policy (link)</w:t>
-            </w:r>
-          </w:p>
-          <w:p>
-            <w:pPr>
-              <w:rPr>
-                <w:sz w:val="20"/>
-                <w:szCs w:val="20"/>
-                <w:lang w:val="en-US"/>
-              </w:rPr>
-            </w:pPr>
-          </w:p>
-        </w:tc>
-        <w:tc>
-          <w:tcPr>
-            <w:tcW w:w="1337" w:type="dxa"/>
-          </w:tcPr>
-          <w:p>
-            <w:pPr>
-              <w:rPr>
-                <w:b/>
-                <w:bCs/>
-                <w:sz w:val="20"/>
-                <w:szCs w:val="20"/>
-                <w:lang w:val="en-US"/>
-              </w:rPr>
-            </w:pPr>
-          </w:p>
-        </w:tc>
-      </w:tr>
-      <w:tr>
-        <w:tc>
-          <w:tcPr>
-            <w:tcW w:w="5849" w:type="dxa"/>
-          </w:tcPr>
-          <w:p>
-            <w:pPr>
-              <w:rPr>
-                <w:color w:val="0070C0"/>
-                <w:sz w:val="20"/>
-                <w:szCs w:val="20"/>
-                <w:lang w:val="en-US"/>
-              </w:rPr>
-            </w:pPr>
-            <w:r>
-              <w:rPr>
-                <w:color w:val="0070C0"/>
-                <w:sz w:val="20"/>
-                <w:szCs w:val="20"/>
-                <w:lang w:val="en-US"/>
-              </w:rPr>
-              <w:t>Human oversight</w:t>
-            </w:r>
-          </w:p>
-          <w:p>
-            <w:pPr>
-              <w:rPr>
-                <w:color w:val="000000" w:themeColor="text1"/>
-                <w:sz w:val="20"/>
-                <w:szCs w:val="20"/>
-                <w:lang w:val="en-US"/>
-              </w:rPr>
-            </w:pPr>
-            <w:r>
-              <w:rPr>
-                <w:color w:val="000000" w:themeColor="text1"/>
-                <w:sz w:val="20"/>
-                <w:szCs w:val="20"/>
-                <w:lang w:val="en-US"/>
-              </w:rPr>
-              <w:t>Describe the human intervention points i</w:t>
-            </w:r>
-            <w:r>
-              <w:rPr>
-                <w:color w:val="000000" w:themeColor="text1"/>
-                <w:sz w:val="20"/>
-                <w:szCs w:val="20"/>
-                <w:lang w:val="en-US"/>
-              </w:rPr>
-              <w:t>n the Gen AI solution development and deployment lifecycle</w:t>
-            </w:r>
-            <w:r>
-              <w:rPr>
-                <w:color w:val="000000" w:themeColor="text1"/>
-                <w:sz w:val="20"/>
-                <w:szCs w:val="20"/>
-                <w:lang w:val="en-US"/>
-              </w:rPr>
-              <w:t>.</w:t>
-            </w:r>
-          </w:p>
-          <w:p>
-            <w:pPr>
-              <w:rPr>
-                <w:color w:val="000000" w:themeColor="text1"/>
-                <w:sz w:val="20"/>
-                <w:szCs w:val="20"/>
-                <w:lang w:val="en-US"/>
-              </w:rPr>
-            </w:pPr>
-          </w:p>
-        </w:tc>
-        <w:tc>
-          <w:tcPr>
-            <w:tcW w:w="1830" w:type="dxa"/>
-          </w:tcPr>
-          <w:p>
-            <w:pPr>
-              <w:rPr>
-                <w:sz w:val="20"/>
-                <w:szCs w:val="20"/>
-                <w:lang w:val="en-US"/>
-              </w:rPr>
-            </w:pPr>
-          </w:p>
-        </w:tc>
-        <w:tc>
-          <w:tcPr>
-            <w:tcW w:w="1337" w:type="dxa"/>
-          </w:tcPr>
-          <w:p>
-            <w:pPr>
-              <w:rPr>
-                <w:b/>
-                <w:bCs/>
-                <w:sz w:val="20"/>
-                <w:szCs w:val="20"/>
-                <w:lang w:val="en-US"/>
-              </w:rPr>
-            </w:pPr>
-          </w:p>
-        </w:tc>
-      </w:tr>
-      <w:tr>
-        <w:tc>
-          <w:tcPr>
-            <w:tcW w:w="9016" w:type="dxa"/>
-            <w:gridSpan w:val="3"/>
-          </w:tcPr>
-          <w:p>
-            <w:pPr>
-              <w:jc w:val="center"/>
-              <w:rPr>
-                <w:color w:val="C00000"/>
-                <w:lang w:val="it-CH"/>
-              </w:rPr>
-            </w:pPr>
-          </w:p>
-          <w:p>
-            <w:pPr>
-              <w:jc w:val="center"/>
-              <w:rPr>
-                <w:color w:val="C00000"/>
-                <w:lang w:val="it-CH"/>
-              </w:rPr>
-            </w:pPr>
-            <w:r>
-              <w:rPr>
-                <w:color w:val="C00000"/>
-                <w:lang w:val="it-CH"/>
-              </w:rPr>
-              <w:t>Responsible AI</w:t>
-            </w:r>
-          </w:p>
-          <w:p>
-            <w:pPr>
-              <w:jc w:val="center"/>
-              <w:rPr>
-                <w:b/>
-                <w:bCs/>
-                <w:sz w:val="20"/>
-                <w:szCs w:val="20"/>
-                <w:lang w:val="en-US"/>
-              </w:rPr>
-            </w:pPr>
-          </w:p>
-        </w:tc>
-      </w:tr>
-      <w:tr>
-        <w:tc>
-          <w:tcPr>
-            <w:tcW w:w="5849" w:type="dxa"/>
-          </w:tcPr>
-          <w:p>
-            <w:pPr>
-              <w:rPr>
-                <w:color w:val="0070C0"/>
-                <w:sz w:val="20"/>
-                <w:szCs w:val="20"/>
-                <w:lang w:val="en-US"/>
-              </w:rPr>
-            </w:pPr>
-            <w:r>
-              <w:rPr>
-                <w:color w:val="0070C0"/>
-                <w:sz w:val="20"/>
-                <w:szCs w:val="20"/>
-                <w:lang w:val="en-US"/>
-              </w:rPr>
-              <w:t>Transparency</w:t>
-            </w:r>
-          </w:p>
-          <w:p>
-            <w:pPr>
-              <w:rPr>
-                <w:color w:val="000000" w:themeColor="text1"/>
-                <w:sz w:val="20"/>
-                <w:szCs w:val="20"/>
-                <w:lang w:val="en-US"/>
-              </w:rPr>
-            </w:pPr>
-            <w:r>
-              <w:rPr>
-                <w:color w:val="000000" w:themeColor="text1"/>
-                <w:sz w:val="20"/>
-                <w:szCs w:val="20"/>
-                <w:lang w:val="en-US"/>
-              </w:rPr>
-              <w:t>P</w:t>
-            </w:r>
-            <w:r>
-              <w:rPr>
-                <w:color w:val="000000" w:themeColor="text1"/>
-                <w:sz w:val="20"/>
-                <w:szCs w:val="20"/>
-                <w:lang w:val="en-US"/>
-              </w:rPr>
-              <w:t xml:space="preserve">rovide details of </w:t>
-            </w:r>
-            <w:r>
-              <w:rPr>
-                <w:color w:val="000000" w:themeColor="text1"/>
-                <w:sz w:val="20"/>
-                <w:szCs w:val="20"/>
-                <w:lang w:val="en-US"/>
-              </w:rPr>
-              <w:t>how the Gen AI solution notifies the end-users that the responses are generated by Gen AI.</w:t>
-            </w:r>
-          </w:p>
-          <w:p>
-            <w:pPr>
-              <w:rPr>
-                <w:color w:val="000000" w:themeColor="text1"/>
-                <w:sz w:val="20"/>
-                <w:szCs w:val="20"/>
-                <w:lang w:val="en-US"/>
-              </w:rPr>
-            </w:pPr>
-            <w:r>
-              <w:rPr>
-                <w:color w:val="000000" w:themeColor="text1"/>
-                <w:sz w:val="20"/>
-                <w:szCs w:val="20"/>
-                <w:lang w:val="en-US"/>
-              </w:rPr>
-              <w:t>Outline mechanisms in place for users to provide feedback and the underlying process to incorporate them into the Gen AI solution.</w:t>
-            </w:r>
-          </w:p>
-          <w:p>
-            <w:pPr>
-              <w:rPr>
-                <w:color w:val="0070C0"/>
-                <w:sz w:val="20"/>
-                <w:szCs w:val="20"/>
-                <w:lang w:val="en-US"/>
-              </w:rPr>
-            </w:pPr>
-          </w:p>
-        </w:tc>
-        <w:tc>
-          <w:tcPr>
-            <w:tcW w:w="1830" w:type="dxa"/>
-          </w:tcPr>
-          <w:p>
-            <w:pPr>
-              <w:rPr>
-                <w:sz w:val="20"/>
-                <w:szCs w:val="20"/>
-                <w:lang w:val="en-US"/>
-              </w:rPr>
-            </w:pPr>
-            <w:r>
-              <w:rPr>
-                <w:sz w:val="20"/>
-                <w:szCs w:val="20"/>
-                <w:lang w:val="en-US"/>
-              </w:rPr>
-              <w:t>Gen AI Design Principles (</w:t>
+              <w:t>Enterprise Use-case based Evaluation of LLMs (</w:t>
             </w:r>
             <w:hyperlink r:id="rId8" w:history="1">
               <w:r>
@@ -1868,88 +1180,57 @@
           <w:p>
             <w:pPr>
               <w:rPr>
-                <w:color w:val="0070C0"/>
-                <w:sz w:val="20"/>
-                <w:szCs w:val="20"/>
-                <w:lang w:val="en-US"/>
-              </w:rPr>
-            </w:pPr>
-            <w:r>
-              <w:rPr>
-                <w:color w:val="0070C0"/>
-                <w:sz w:val="20"/>
-                <w:szCs w:val="20"/>
-                <w:lang w:val="en-US"/>
-              </w:rPr>
-              <w:t>Bias &amp; Discrimination</w:t>
-            </w:r>
-          </w:p>
-          <w:p>
-            <w:pPr>
-              <w:pStyle w:val="Default"/>
-              <w:rPr>
-                <w:rFonts w:asciiTheme="minorHAnsi" w:hAnsiTheme="minorHAnsi" w:cstheme="minorBidi"/>
-                <w:color w:val="000000" w:themeColor="text1"/>
-                <w:kern w:val="2"/>
-                <w:sz w:val="20"/>
-                <w:szCs w:val="20"/>
-                <w:lang w:val="en-US"/>
-              </w:rPr>
-            </w:pPr>
-            <w:r>
-              <w:rPr>
-                <w:rFonts w:asciiTheme="minorHAnsi" w:hAnsiTheme="minorHAnsi" w:cstheme="minorBidi"/>
-                <w:color w:val="000000" w:themeColor="text1"/>
-                <w:kern w:val="2"/>
-                <w:sz w:val="20"/>
-                <w:szCs w:val="20"/>
-                <w:lang w:val="en-US"/>
-              </w:rPr>
-              <w:t>Describe</w:t>
-            </w:r>
-            <w:r>
-              <w:rPr>
-                <w:rFonts w:asciiTheme="minorHAnsi" w:hAnsiTheme="minorHAnsi" w:cstheme="minorBidi"/>
-                <w:color w:val="000000" w:themeColor="text1"/>
-                <w:kern w:val="2"/>
-                <w:sz w:val="20"/>
-                <w:szCs w:val="20"/>
-                <w:lang w:val="en-US"/>
-              </w:rPr>
-              <w:t xml:space="preserve"> measures </w:t>
-            </w:r>
-            <w:r>
-              <w:rPr>
-                <w:rFonts w:asciiTheme="minorHAnsi" w:hAnsiTheme="minorHAnsi" w:cstheme="minorBidi"/>
-                <w:color w:val="000000" w:themeColor="text1"/>
-                <w:kern w:val="2"/>
-                <w:sz w:val="20"/>
-                <w:szCs w:val="20"/>
-                <w:lang w:val="en-US"/>
-              </w:rPr>
-              <w:t>undertaken</w:t>
-            </w:r>
-            <w:r>
-              <w:rPr>
-                <w:rFonts w:asciiTheme="minorHAnsi" w:hAnsiTheme="minorHAnsi" w:cstheme="minorBidi"/>
-                <w:color w:val="000000" w:themeColor="text1"/>
-                <w:kern w:val="2"/>
-                <w:sz w:val="20"/>
-                <w:szCs w:val="20"/>
-                <w:lang w:val="en-US"/>
-              </w:rPr>
-              <w:t xml:space="preserve"> </w:t>
-            </w:r>
-            <w:r>
-              <w:rPr>
-                <w:rFonts w:asciiTheme="minorHAnsi" w:hAnsiTheme="minorHAnsi" w:cstheme="minorBidi"/>
-                <w:color w:val="000000" w:themeColor="text1"/>
-                <w:kern w:val="2"/>
-                <w:sz w:val="20"/>
-                <w:szCs w:val="20"/>
-                <w:lang w:val="en-US"/>
-              </w:rPr>
-              <w:t>to address bias in training data (including RAGs and fine-tuning) and guardrails to ensure non-discriminative responses.</w:t>
+                <w:color w:val="000000" w:themeColor="text1"/>
+                <w:sz w:val="20"/>
+                <w:szCs w:val="20"/>
+                <w:lang w:val="en-US"/>
+              </w:rPr>
+            </w:pPr>
+            <w:r>
+              <w:rPr>
+                <w:color w:val="0070C0"/>
+                <w:sz w:val="20"/>
+                <w:szCs w:val="20"/>
+                <w:lang w:val="en-US"/>
+              </w:rPr>
+              <w:lastRenderedPageBreak/>
+              <w:t>M</w:t>
+            </w:r>
+            <w:r>
+              <w:rPr>
+                <w:color w:val="0070C0"/>
+                <w:sz w:val="20"/>
+                <w:szCs w:val="20"/>
+                <w:lang w:val="en-US"/>
+              </w:rPr>
+              <w:t xml:space="preserve">onitor Gen AI solution </w:t>
+            </w:r>
+            <w:r>
+              <w:rPr>
+                <w:color w:val="0070C0"/>
+                <w:sz w:val="20"/>
+                <w:szCs w:val="20"/>
+                <w:lang w:val="en-US"/>
+              </w:rPr>
+              <w:br/>
+            </w:r>
+            <w:r>
+              <w:rPr>
+                <w:color w:val="000000" w:themeColor="text1"/>
+                <w:sz w:val="20"/>
+                <w:szCs w:val="20"/>
+                <w:lang w:val="en-US"/>
+              </w:rPr>
+              <w:t>A</w:t>
+            </w:r>
+            <w:r>
+              <w:rPr>
+                <w:color w:val="000000" w:themeColor="text1"/>
+                <w:sz w:val="20"/>
+                <w:szCs w:val="20"/>
+                <w:lang w:val="en-US"/>
+              </w:rPr>
+              <w:t xml:space="preserve">re the inputs and output logged? What is the feedback and review frequency? How long would it take to react to an undesired behavior? </w:t>
             </w:r>
           </w:p>
           <w:p>
@@ -1975,14 +1256,6 @@
                 <w:lang w:val="en-US"/>
               </w:rPr>
             </w:pPr>
-            <w:r>
-              <w:rPr>
-                <w:sz w:val="20"/>
-                <w:szCs w:val="20"/>
-                <w:lang w:val="en-US"/>
-              </w:rPr>
-              <w:t xml:space="preserve">Responsible LLMOps </w:t>
-            </w:r>
           </w:p>
         </w:tc>
         <w:tc>
@@ -2010,48 +1283,167 @@
           <w:p>
             <w:pPr>
               <w:rPr>
-                <w:color w:val="0070C0"/>
-                <w:sz w:val="20"/>
-                <w:szCs w:val="20"/>
-                <w:lang w:val="en-US"/>
-              </w:rPr>
-            </w:pPr>
-            <w:r>
-              <w:rPr>
-                <w:color w:val="0070C0"/>
-                <w:sz w:val="20"/>
-                <w:szCs w:val="20"/>
-                <w:lang w:val="en-US"/>
-              </w:rPr>
-              <w:t>Risk level</w:t>
-            </w:r>
-          </w:p>
-          <w:p>
-            <w:pPr>
-              <w:rPr>
-                <w:color w:val="000000" w:themeColor="text1"/>
-                <w:sz w:val="20"/>
-                <w:szCs w:val="20"/>
-                <w:lang w:val="en-US"/>
-              </w:rPr>
-            </w:pPr>
-            <w:r>
-              <w:rPr>
-                <w:color w:val="000000" w:themeColor="text1"/>
-                <w:sz w:val="20"/>
-                <w:szCs w:val="20"/>
-                <w:lang w:val="en-US"/>
-              </w:rPr>
-              <w:t xml:space="preserve">Does the </w:t>
-            </w:r>
-            <w:r>
-              <w:rPr>
-                <w:color w:val="000000" w:themeColor="text1"/>
-                <w:sz w:val="20"/>
-                <w:szCs w:val="20"/>
-                <w:lang w:val="en-US"/>
-              </w:rPr>
-              <w:t>Gen AI solution</w:t>
+                <w:color w:val="000000" w:themeColor="text1"/>
+                <w:sz w:val="20"/>
+                <w:szCs w:val="20"/>
+                <w:lang w:val="en-US"/>
+              </w:rPr>
+            </w:pPr>
+            <w:r>
+              <w:rPr>
+                <w:color w:val="0070C0"/>
+                <w:sz w:val="20"/>
+                <w:szCs w:val="20"/>
+                <w:lang w:val="en-US"/>
+              </w:rPr>
+              <w:t>O</w:t>
+            </w:r>
+            <w:r>
+              <w:rPr>
+                <w:color w:val="0070C0"/>
+                <w:sz w:val="20"/>
+                <w:szCs w:val="20"/>
+                <w:lang w:val="en-US"/>
+              </w:rPr>
+              <w:t xml:space="preserve">nboard end-users </w:t>
+            </w:r>
+            <w:r>
+              <w:rPr>
+                <w:color w:val="0070C0"/>
+                <w:sz w:val="20"/>
+                <w:szCs w:val="20"/>
+                <w:lang w:val="en-US"/>
+              </w:rPr>
+              <w:br/>
+            </w:r>
+            <w:r>
+              <w:rPr>
+                <w:color w:val="000000" w:themeColor="text1"/>
+                <w:sz w:val="20"/>
+                <w:szCs w:val="20"/>
+                <w:lang w:val="en-US"/>
+              </w:rPr>
+              <w:t>H</w:t>
+            </w:r>
+            <w:r>
+              <w:rPr>
+                <w:color w:val="000000" w:themeColor="text1"/>
+                <w:sz w:val="20"/>
+                <w:szCs w:val="20"/>
+                <w:lang w:val="en-US"/>
+              </w:rPr>
+              <w:t xml:space="preserve">ave the users been trained on the appropriate usage of the Gen AI solution? Is documentation readily available to all users? </w:t>
+            </w:r>
+          </w:p>
+          <w:p>
+            <w:pPr>
+              <w:rPr>
+                <w:color w:val="0070C0"/>
+                <w:sz w:val="20"/>
+                <w:szCs w:val="20"/>
+                <w:lang w:val="en-US"/>
+              </w:rPr>
+            </w:pPr>
+          </w:p>
+        </w:tc>
+        <w:tc>
+          <w:tcPr>
+            <w:tcW w:w="1830" w:type="dxa"/>
+          </w:tcPr>
+          <w:p>
+            <w:pPr>
+              <w:rPr>
+                <w:sz w:val="20"/>
+                <w:szCs w:val="20"/>
+                <w:lang w:val="en-US"/>
+              </w:rPr>
+            </w:pPr>
+          </w:p>
+        </w:tc>
+        <w:tc>
+          <w:tcPr>
+            <w:tcW w:w="1337" w:type="dxa"/>
+          </w:tcPr>
+          <w:p>
+            <w:pPr>
+              <w:rPr>
+                <w:b/>
+                <w:bCs/>
+                <w:sz w:val="20"/>
+                <w:szCs w:val="20"/>
+                <w:lang w:val="en-US"/>
+              </w:rPr>
+            </w:pPr>
+          </w:p>
+        </w:tc>
+      </w:tr>
+      <w:tr>
+        <w:tc>
+          <w:tcPr>
+            <w:tcW w:w="5849" w:type="dxa"/>
+          </w:tcPr>
+          <w:p>
+            <w:pPr>
+              <w:rPr>
+                <w:color w:val="000000" w:themeColor="text1"/>
+                <w:sz w:val="20"/>
+                <w:szCs w:val="20"/>
+                <w:lang w:val="en-US"/>
+              </w:rPr>
+            </w:pPr>
+            <w:r>
+              <w:rPr>
+                <w:color w:val="0070C0"/>
+                <w:sz w:val="20"/>
+                <w:szCs w:val="20"/>
+                <w:lang w:val="en-US"/>
+              </w:rPr>
+              <w:t xml:space="preserve">Address infra and cybersecurity risks </w:t>
+            </w:r>
+            <w:r>
+              <w:rPr>
+                <w:color w:val="0070C0"/>
+                <w:sz w:val="20"/>
+                <w:szCs w:val="20"/>
+                <w:lang w:val="en-US"/>
+              </w:rPr>
+              <w:br/>
+            </w:r>
+            <w:r>
+              <w:rPr>
+                <w:color w:val="000000" w:themeColor="text1"/>
+                <w:sz w:val="20"/>
+                <w:szCs w:val="20"/>
+                <w:lang w:val="en-US"/>
+              </w:rPr>
+              <w:t>P</w:t>
+            </w:r>
+            <w:r>
+              <w:rPr>
+                <w:color w:val="000000" w:themeColor="text1"/>
+                <w:sz w:val="20"/>
+                <w:szCs w:val="20"/>
+                <w:lang w:val="en-US"/>
+              </w:rPr>
+              <w:t xml:space="preserve">rovide details of the cloud provider, landing zone, </w:t>
+            </w:r>
+            <w:r>
+              <w:rPr>
+                <w:color w:val="000000" w:themeColor="text1"/>
+                <w:sz w:val="20"/>
+                <w:szCs w:val="20"/>
+                <w:lang w:val="en-US"/>
+              </w:rPr>
+              <w:t xml:space="preserve">secure </w:t>
+            </w:r>
+            <w:r>
+              <w:rPr>
+                <w:color w:val="000000" w:themeColor="text1"/>
+                <w:sz w:val="20"/>
+                <w:szCs w:val="20"/>
+                <w:lang w:val="en-US"/>
+              </w:rPr>
+              <w:t>deployment architecture.</w:t>
             </w:r>
             <w:r>
               <w:rPr>
@@ -2062,151 +1454,151 @@
               </w:rPr>
               <w:t xml:space="preserve"> </w:t>
             </w:r>
-            <w:r>
-              <w:rPr>
-                <w:color w:val="000000" w:themeColor="text1"/>
-                <w:sz w:val="20"/>
-                <w:szCs w:val="20"/>
-                <w:lang w:val="en-US"/>
-              </w:rPr>
-              <w:t>provide responses</w:t>
-            </w:r>
-            <w:r>
-              <w:rPr>
-                <w:color w:val="000000" w:themeColor="text1"/>
-                <w:sz w:val="20"/>
-                <w:szCs w:val="20"/>
-                <w:lang w:val="en-US"/>
-              </w:rPr>
-              <w:t xml:space="preserve"> that impact access to, or</w:t>
-            </w:r>
-            <w:r>
-              <w:rPr>
-                <w:color w:val="000000" w:themeColor="text1"/>
-                <w:sz w:val="20"/>
-                <w:szCs w:val="20"/>
-                <w:lang w:val="en-US"/>
-              </w:rPr>
-              <w:t xml:space="preserve"> </w:t>
-            </w:r>
-            <w:r>
-              <w:rPr>
-                <w:color w:val="000000" w:themeColor="text1"/>
-                <w:sz w:val="20"/>
-                <w:szCs w:val="20"/>
-                <w:lang w:val="en-US"/>
-              </w:rPr>
-              <w:t>approval for, housing or accommodations,</w:t>
-            </w:r>
-            <w:r>
-              <w:rPr>
-                <w:color w:val="000000" w:themeColor="text1"/>
-                <w:sz w:val="20"/>
-                <w:szCs w:val="20"/>
-                <w:lang w:val="en-US"/>
-              </w:rPr>
-              <w:t xml:space="preserve"> </w:t>
-            </w:r>
-            <w:r>
-              <w:rPr>
-                <w:color w:val="000000" w:themeColor="text1"/>
-                <w:sz w:val="20"/>
-                <w:szCs w:val="20"/>
-                <w:lang w:val="en-US"/>
-              </w:rPr>
-              <w:t>education, employment, credit, healthcare,</w:t>
-            </w:r>
-            <w:r>
-              <w:rPr>
-                <w:color w:val="000000" w:themeColor="text1"/>
-                <w:sz w:val="20"/>
-                <w:szCs w:val="20"/>
-                <w:lang w:val="en-US"/>
-              </w:rPr>
-              <w:t xml:space="preserve"> </w:t>
-            </w:r>
-            <w:r>
-              <w:rPr>
-                <w:color w:val="000000" w:themeColor="text1"/>
-                <w:sz w:val="20"/>
-                <w:szCs w:val="20"/>
-                <w:lang w:val="en-US"/>
-              </w:rPr>
-              <w:t>or criminal justice?</w:t>
-            </w:r>
-          </w:p>
-          <w:p>
-            <w:pPr>
-              <w:rPr>
-                <w:color w:val="000000" w:themeColor="text1"/>
-                <w:sz w:val="20"/>
-                <w:szCs w:val="20"/>
-                <w:lang w:val="en-US"/>
-              </w:rPr>
-            </w:pPr>
-            <w:r>
-              <w:rPr>
-                <w:color w:val="000000" w:themeColor="text1"/>
-                <w:sz w:val="20"/>
-                <w:szCs w:val="20"/>
-                <w:lang w:val="en-US"/>
-              </w:rPr>
-              <w:t>Specify</w:t>
-            </w:r>
-            <w:r>
-              <w:rPr>
-                <w:color w:val="000000" w:themeColor="text1"/>
-                <w:sz w:val="20"/>
-                <w:szCs w:val="20"/>
-                <w:lang w:val="en-US"/>
-              </w:rPr>
-              <w:t xml:space="preserve"> the ‘risk level’ of the Gen AI solution according to </w:t>
-            </w:r>
-            <w:r>
-              <w:rPr>
-                <w:color w:val="000000" w:themeColor="text1"/>
-                <w:sz w:val="20"/>
-                <w:szCs w:val="20"/>
-                <w:lang w:val="en-US"/>
-              </w:rPr>
-              <w:t>Enterprise AI Risk Management Policy.</w:t>
-            </w:r>
-          </w:p>
-          <w:p>
-            <w:pPr>
-              <w:rPr>
-                <w:color w:val="000000" w:themeColor="text1"/>
-                <w:sz w:val="20"/>
-                <w:szCs w:val="20"/>
-                <w:lang w:val="en-US"/>
-              </w:rPr>
-            </w:pPr>
-            <w:r>
-              <w:rPr>
-                <w:color w:val="000000" w:themeColor="text1"/>
-                <w:sz w:val="20"/>
-                <w:szCs w:val="20"/>
-                <w:lang w:val="en-US"/>
-              </w:rPr>
-              <w:t xml:space="preserve">Describe the process and tooling in place to monitor that the determined Gen AI solution’s risk level will or has not changed over time (e.g., changes with respect to </w:t>
-            </w:r>
-            <w:r>
-              <w:rPr>
-                <w:color w:val="000000" w:themeColor="text1"/>
-                <w:sz w:val="20"/>
-                <w:szCs w:val="20"/>
-                <w:lang w:val="en-US"/>
-              </w:rPr>
-              <w:t xml:space="preserve">impacted </w:t>
-            </w:r>
-            <w:r>
-              <w:rPr>
-                <w:color w:val="000000" w:themeColor="text1"/>
-                <w:sz w:val="20"/>
-                <w:szCs w:val="20"/>
-                <w:lang w:val="en-US"/>
-              </w:rPr>
-              <w:t>users, data, privacy, cost)</w:t>
+          </w:p>
+          <w:p>
+            <w:pPr>
+              <w:rPr>
+                <w:color w:val="0070C0"/>
+                <w:sz w:val="20"/>
+                <w:szCs w:val="20"/>
+                <w:lang w:val="en-US"/>
+              </w:rPr>
+            </w:pPr>
+            <w:r>
+              <w:rPr>
+                <w:color w:val="000000" w:themeColor="text1"/>
+                <w:sz w:val="20"/>
+                <w:szCs w:val="20"/>
+                <w:lang w:val="en-US"/>
+              </w:rPr>
+              <w:t>Describe measures undertaken to address LLM specific security risks, e.g., prompt injection, jailbreaks and adversarial attacks.</w:t>
+            </w:r>
+          </w:p>
+        </w:tc>
+        <w:tc>
+          <w:tcPr>
+            <w:tcW w:w="1830" w:type="dxa"/>
+          </w:tcPr>
+          <w:p>
+            <w:pPr>
+              <w:rPr>
+                <w:sz w:val="20"/>
+                <w:szCs w:val="20"/>
+                <w:lang w:val="en-US"/>
+              </w:rPr>
+            </w:pPr>
+            <w:r>
+              <w:rPr>
+                <w:sz w:val="20"/>
+                <w:szCs w:val="20"/>
+                <w:lang w:val="en-US"/>
+              </w:rPr>
+              <w:t>Cloud Usage Guidelines (link)</w:t>
+            </w:r>
+          </w:p>
+          <w:p>
+            <w:pPr>
+              <w:rPr>
+                <w:sz w:val="20"/>
+                <w:szCs w:val="20"/>
+                <w:lang w:val="en-US"/>
+              </w:rPr>
+            </w:pPr>
+          </w:p>
+          <w:p>
+            <w:pPr>
+              <w:rPr>
+                <w:sz w:val="20"/>
+                <w:szCs w:val="20"/>
+                <w:lang w:val="en-US"/>
+              </w:rPr>
+            </w:pPr>
+            <w:r>
+              <w:rPr>
+                <w:sz w:val="20"/>
+                <w:szCs w:val="20"/>
+                <w:lang w:val="en-US"/>
+              </w:rPr>
+              <w:t>Information Security Policy (link)</w:t>
+            </w:r>
+          </w:p>
+          <w:p>
+            <w:pPr>
+              <w:rPr>
+                <w:sz w:val="20"/>
+                <w:szCs w:val="20"/>
+                <w:lang w:val="en-US"/>
+              </w:rPr>
+            </w:pPr>
+          </w:p>
+        </w:tc>
+        <w:tc>
+          <w:tcPr>
+            <w:tcW w:w="1337" w:type="dxa"/>
+          </w:tcPr>
+          <w:p>
+            <w:pPr>
+              <w:rPr>
+                <w:b/>
+                <w:bCs/>
+                <w:sz w:val="20"/>
+                <w:szCs w:val="20"/>
+                <w:lang w:val="en-US"/>
+              </w:rPr>
+            </w:pPr>
+          </w:p>
+        </w:tc>
+      </w:tr>
+      <w:tr>
+        <w:tc>
+          <w:tcPr>
+            <w:tcW w:w="5849" w:type="dxa"/>
+          </w:tcPr>
+          <w:p>
+            <w:pPr>
+              <w:rPr>
+                <w:color w:val="0070C0"/>
+                <w:sz w:val="20"/>
+                <w:szCs w:val="20"/>
+                <w:lang w:val="en-US"/>
+              </w:rPr>
+            </w:pPr>
+            <w:r>
+              <w:rPr>
+                <w:color w:val="0070C0"/>
+                <w:sz w:val="20"/>
+                <w:szCs w:val="20"/>
+                <w:lang w:val="en-US"/>
+              </w:rPr>
+              <w:t>Human oversight</w:t>
+            </w:r>
+          </w:p>
+          <w:p>
+            <w:pPr>
+              <w:rPr>
+                <w:color w:val="000000" w:themeColor="text1"/>
+                <w:sz w:val="20"/>
+                <w:szCs w:val="20"/>
+                <w:lang w:val="en-US"/>
+              </w:rPr>
+            </w:pPr>
+            <w:r>
+              <w:rPr>
+                <w:color w:val="000000" w:themeColor="text1"/>
+                <w:sz w:val="20"/>
+                <w:szCs w:val="20"/>
+                <w:lang w:val="en-US"/>
+              </w:rPr>
+              <w:t>Describe the human intervention points i</w:t>
+            </w:r>
+            <w:r>
+              <w:rPr>
+                <w:color w:val="000000" w:themeColor="text1"/>
+                <w:sz w:val="20"/>
+                <w:szCs w:val="20"/>
+                <w:lang w:val="en-US"/>
+              </w:rPr>
+              <w:t>n the Gen AI solution development and deployment lifecycle</w:t>
             </w:r>
             <w:r>
               <w:rPr>
@@ -2221,118 +1613,6 @@
           <w:p>
             <w:pPr>
               <w:rPr>
-                <w:color w:val="0070C0"/>
-                <w:sz w:val="20"/>
-                <w:szCs w:val="20"/>
-                <w:lang w:val="en-US"/>
-              </w:rPr>
-            </w:pPr>
-          </w:p>
-          <w:p>
-            <w:pPr>
-              <w:rPr>
-                <w:color w:val="0070C0"/>
-                <w:sz w:val="20"/>
-                <w:szCs w:val="20"/>
-                <w:lang w:val="en-US"/>
-              </w:rPr>
-            </w:pPr>
-            <w:r>
-              <w:rPr>
-                <w:color w:val="0070C0"/>
-                <w:sz w:val="20"/>
-                <w:szCs w:val="20"/>
-                <w:lang w:val="en-US"/>
-              </w:rPr>
-              <w:t>EU AI Act specific</w:t>
-            </w:r>
-          </w:p>
-          <w:p>
-            <w:pPr>
-              <w:rPr>
-                <w:color w:val="000000" w:themeColor="text1"/>
-                <w:sz w:val="20"/>
-                <w:szCs w:val="20"/>
-                <w:lang w:val="en-US"/>
-              </w:rPr>
-            </w:pPr>
-            <w:r>
-              <w:rPr>
-                <w:color w:val="000000" w:themeColor="text1"/>
-                <w:sz w:val="20"/>
-                <w:szCs w:val="20"/>
-                <w:lang w:val="en-US"/>
-              </w:rPr>
-              <w:t xml:space="preserve">Does the </w:t>
-            </w:r>
-            <w:r>
-              <w:rPr>
-                <w:color w:val="000000" w:themeColor="text1"/>
-                <w:sz w:val="20"/>
-                <w:szCs w:val="20"/>
-                <w:lang w:val="en-US"/>
-              </w:rPr>
-              <w:t>Gen AI solution</w:t>
-            </w:r>
-            <w:r>
-              <w:rPr>
-                <w:color w:val="000000" w:themeColor="text1"/>
-                <w:sz w:val="20"/>
-                <w:szCs w:val="20"/>
-                <w:lang w:val="en-US"/>
-              </w:rPr>
-              <w:t xml:space="preserve"> </w:t>
-            </w:r>
-            <w:r>
-              <w:rPr>
-                <w:color w:val="000000" w:themeColor="text1"/>
-                <w:sz w:val="20"/>
-                <w:szCs w:val="20"/>
-                <w:lang w:val="en-US"/>
-              </w:rPr>
-              <w:t>display significant generality to be deployed as an independent AI model that can be integrated into downstream applications? (e.g., pre-trained LLMs, fine-tuned SLMs)</w:t>
-            </w:r>
-            <w:r>
-              <w:rPr>
-                <w:color w:val="000000" w:themeColor="text1"/>
-                <w:sz w:val="20"/>
-                <w:szCs w:val="20"/>
-                <w:lang w:val="en-US"/>
-              </w:rPr>
-              <w:t xml:space="preserve">. </w:t>
-            </w:r>
-          </w:p>
-          <w:p>
-            <w:pPr>
-              <w:rPr>
-                <w:color w:val="000000" w:themeColor="text1"/>
-                <w:sz w:val="20"/>
-                <w:szCs w:val="20"/>
-                <w:lang w:val="en-US"/>
-              </w:rPr>
-            </w:pPr>
-            <w:r>
-              <w:rPr>
-                <w:color w:val="000000" w:themeColor="text1"/>
-                <w:sz w:val="20"/>
-                <w:szCs w:val="20"/>
-                <w:lang w:val="en-US"/>
-              </w:rPr>
-              <w:t>Specify</w:t>
-            </w:r>
-            <w:r>
-              <w:rPr>
-                <w:color w:val="000000" w:themeColor="text1"/>
-                <w:sz w:val="20"/>
-                <w:szCs w:val="20"/>
-                <w:lang w:val="en-US"/>
-              </w:rPr>
-              <w:t xml:space="preserve"> the ‘risk level’ of the Gen AI solution according to the EU AI Act.</w:t>
-            </w:r>
-          </w:p>
-          <w:p>
-            <w:pPr>
-              <w:rPr>
                 <w:color w:val="000000" w:themeColor="text1"/>
                 <w:sz w:val="20"/>
                 <w:szCs w:val="20"/>
@@ -2354,60 +1634,181 @@
               </w:rPr>
             </w:pPr>
           </w:p>
-          <w:p>
-            <w:pPr>
-              <w:rPr>
-                <w:color w:val="000000" w:themeColor="text1"/>
-                <w:sz w:val="20"/>
-                <w:szCs w:val="20"/>
-                <w:lang w:val="en-US"/>
-              </w:rPr>
-            </w:pPr>
-            <w:r>
-              <w:rPr>
-                <w:color w:val="000000" w:themeColor="text1"/>
-                <w:sz w:val="20"/>
-                <w:szCs w:val="20"/>
-                <w:lang w:val="en-US"/>
-              </w:rPr>
-              <w:t>Enterprise AI Risk Management Policy</w:t>
-            </w:r>
-            <w:r>
-              <w:rPr>
-                <w:color w:val="000000" w:themeColor="text1"/>
-                <w:sz w:val="20"/>
-                <w:szCs w:val="20"/>
-                <w:lang w:val="en-US"/>
-              </w:rPr>
-              <w:t xml:space="preserve"> (link)</w:t>
-            </w:r>
-          </w:p>
-          <w:p>
-            <w:pPr>
-              <w:rPr>
-                <w:sz w:val="20"/>
-                <w:szCs w:val="20"/>
-                <w:lang w:val="en-US"/>
-              </w:rPr>
-            </w:pPr>
-          </w:p>
-          <w:p>
-            <w:pPr>
-              <w:rPr>
-                <w:sz w:val="20"/>
-                <w:szCs w:val="20"/>
-                <w:lang w:val="en-US"/>
-              </w:rPr>
-            </w:pPr>
-            <w:r>
-              <w:rPr>
-                <w:sz w:val="20"/>
-                <w:szCs w:val="20"/>
-                <w:lang w:val="en-US"/>
-              </w:rPr>
-              <w:t>EU AI Act Compliance Checker (</w:t>
-            </w:r>
-            <w:hyperlink r:id="rId9" w:anchor=":~:text=What%20are%20the%20categories%20of,and%20minimal%20or%20no%20risk." w:history="1">
+        </w:tc>
+        <w:tc>
+          <w:tcPr>
+            <w:tcW w:w="1337" w:type="dxa"/>
+          </w:tcPr>
+          <w:p>
+            <w:pPr>
+              <w:rPr>
+                <w:b/>
+                <w:bCs/>
+                <w:sz w:val="20"/>
+                <w:szCs w:val="20"/>
+                <w:lang w:val="en-US"/>
+              </w:rPr>
+            </w:pPr>
+          </w:p>
+        </w:tc>
+      </w:tr>
+      <w:tr>
+        <w:tc>
+          <w:tcPr>
+            <w:tcW w:w="9016" w:type="dxa"/>
+            <w:gridSpan w:val="3"/>
+          </w:tcPr>
+          <w:p>
+            <w:pPr>
+              <w:jc w:val="center"/>
+              <w:rPr>
+                <w:color w:val="C00000"/>
+                <w:lang w:val="en-US"/>
+              </w:rPr>
+            </w:pPr>
+          </w:p>
+          <w:p>
+            <w:pPr>
+              <w:jc w:val="center"/>
+              <w:rPr>
+                <w:color w:val="C00000"/>
+                <w:lang w:val="it-CH"/>
+              </w:rPr>
+            </w:pPr>
+            <w:r>
+              <w:rPr>
+                <w:color w:val="C00000"/>
+                <w:lang w:val="it-CH"/>
+              </w:rPr>
+              <w:t>Responsible AI</w:t>
+            </w:r>
+          </w:p>
+          <w:p>
+            <w:pPr>
+              <w:jc w:val="center"/>
+              <w:rPr>
+                <w:b/>
+                <w:bCs/>
+                <w:sz w:val="20"/>
+                <w:szCs w:val="20"/>
+                <w:lang w:val="en-US"/>
+              </w:rPr>
+            </w:pPr>
+          </w:p>
+        </w:tc>
+      </w:tr>
+      <w:tr>
+        <w:tc>
+          <w:tcPr>
+            <w:tcW w:w="5849" w:type="dxa"/>
+          </w:tcPr>
+          <w:p>
+            <w:pPr>
+              <w:rPr>
+                <w:color w:val="0070C0"/>
+                <w:sz w:val="20"/>
+                <w:szCs w:val="20"/>
+                <w:lang w:val="en-US"/>
+              </w:rPr>
+            </w:pPr>
+            <w:r>
+              <w:rPr>
+                <w:color w:val="0070C0"/>
+                <w:sz w:val="20"/>
+                <w:szCs w:val="20"/>
+                <w:lang w:val="en-US"/>
+              </w:rPr>
+              <w:t>Transparency</w:t>
+            </w:r>
+          </w:p>
+          <w:p>
+            <w:pPr>
+              <w:rPr>
+                <w:color w:val="000000" w:themeColor="text1"/>
+                <w:sz w:val="20"/>
+                <w:szCs w:val="20"/>
+                <w:lang w:val="en-US"/>
+              </w:rPr>
+            </w:pPr>
+            <w:r>
+              <w:rPr>
+                <w:color w:val="000000" w:themeColor="text1"/>
+                <w:sz w:val="20"/>
+                <w:szCs w:val="20"/>
+                <w:lang w:val="en-US"/>
+              </w:rPr>
+              <w:t>P</w:t>
+            </w:r>
+            <w:r>
+              <w:rPr>
+                <w:color w:val="000000" w:themeColor="text1"/>
+                <w:sz w:val="20"/>
+                <w:szCs w:val="20"/>
+                <w:lang w:val="en-US"/>
+              </w:rPr>
+              <w:t xml:space="preserve">rovide details of </w:t>
+            </w:r>
+            <w:r>
+              <w:rPr>
+                <w:color w:val="000000" w:themeColor="text1"/>
+                <w:sz w:val="20"/>
+                <w:szCs w:val="20"/>
+                <w:lang w:val="en-US"/>
+              </w:rPr>
+              <w:t>how the Gen AI solution notifies the end-users that the responses are generated by Gen AI.</w:t>
+            </w:r>
+          </w:p>
+          <w:p>
+            <w:pPr>
+              <w:rPr>
+                <w:color w:val="000000" w:themeColor="text1"/>
+                <w:sz w:val="20"/>
+                <w:szCs w:val="20"/>
+                <w:lang w:val="en-US"/>
+              </w:rPr>
+            </w:pPr>
+            <w:r>
+              <w:rPr>
+                <w:color w:val="000000" w:themeColor="text1"/>
+                <w:sz w:val="20"/>
+                <w:szCs w:val="20"/>
+                <w:lang w:val="en-US"/>
+              </w:rPr>
+              <w:t>Outline mechanisms in place for users to provide feedback and the underlying process to incorporate them into the Gen AI solution.</w:t>
+            </w:r>
+          </w:p>
+          <w:p>
+            <w:pPr>
+              <w:rPr>
+                <w:color w:val="0070C0"/>
+                <w:sz w:val="20"/>
+                <w:szCs w:val="20"/>
+                <w:lang w:val="en-US"/>
+              </w:rPr>
+            </w:pPr>
+          </w:p>
+        </w:tc>
+        <w:tc>
+          <w:tcPr>
+            <w:tcW w:w="1830" w:type="dxa"/>
+          </w:tcPr>
+          <w:p>
+            <w:pPr>
+              <w:rPr>
+                <w:sz w:val="20"/>
+                <w:szCs w:val="20"/>
+                <w:lang w:val="en-US"/>
+              </w:rPr>
+            </w:pPr>
+            <w:r>
+              <w:rPr>
+                <w:sz w:val="20"/>
+                <w:szCs w:val="20"/>
+                <w:lang w:val="en-US"/>
+              </w:rPr>
+              <w:t>Gen AI Design Principles (</w:t>
+            </w:r>
+            <w:hyperlink r:id="rId9" w:history="1">
               <w:r>
                 <w:rPr>
                   <w:rStyle w:val="Hyperlink"/>
@@ -2466,26 +1867,75 @@
                 <w:szCs w:val="20"/>
                 <w:lang w:val="en-US"/>
               </w:rPr>
-              <w:t>Toxicity</w:t>
-            </w:r>
-          </w:p>
-          <w:p>
-            <w:pPr>
-              <w:rPr>
-                <w:color w:val="000000" w:themeColor="text1"/>
-                <w:sz w:val="20"/>
-                <w:szCs w:val="20"/>
-                <w:lang w:val="en-US"/>
-              </w:rPr>
-            </w:pPr>
-            <w:r>
-              <w:rPr>
-                <w:color w:val="000000" w:themeColor="text1"/>
-                <w:sz w:val="20"/>
-                <w:szCs w:val="20"/>
-                <w:lang w:val="en-US"/>
-              </w:rPr>
-              <w:t xml:space="preserve">List details of guardrails in place with respect to both input prompts and responses generated by the Gen AI solution – to address concerns with respect to toxicity, illicit content, etc. </w:t>
+              <w:t>Bias &amp; Discrimination</w:t>
+            </w:r>
+          </w:p>
+          <w:p>
+            <w:pPr>
+              <w:pStyle w:val="Default"/>
+              <w:rPr>
+                <w:rFonts w:asciiTheme="minorHAnsi" w:hAnsiTheme="minorHAnsi" w:cstheme="minorBidi"/>
+                <w:color w:val="000000" w:themeColor="text1"/>
+                <w:kern w:val="2"/>
+                <w:sz w:val="20"/>
+                <w:szCs w:val="20"/>
+                <w:lang w:val="en-US"/>
+              </w:rPr>
+            </w:pPr>
+            <w:r>
+              <w:rPr>
+                <w:rFonts w:asciiTheme="minorHAnsi" w:hAnsiTheme="minorHAnsi" w:cstheme="minorBidi"/>
+                <w:color w:val="000000" w:themeColor="text1"/>
+                <w:kern w:val="2"/>
+                <w:sz w:val="20"/>
+                <w:szCs w:val="20"/>
+                <w:lang w:val="en-US"/>
+              </w:rPr>
+              <w:t>Describe</w:t>
+            </w:r>
+            <w:r>
+              <w:rPr>
+                <w:rFonts w:asciiTheme="minorHAnsi" w:hAnsiTheme="minorHAnsi" w:cstheme="minorBidi"/>
+                <w:color w:val="000000" w:themeColor="text1"/>
+                <w:kern w:val="2"/>
+                <w:sz w:val="20"/>
+                <w:szCs w:val="20"/>
+                <w:lang w:val="en-US"/>
+              </w:rPr>
+              <w:t xml:space="preserve"> measures </w:t>
+            </w:r>
+            <w:r>
+              <w:rPr>
+                <w:rFonts w:asciiTheme="minorHAnsi" w:hAnsiTheme="minorHAnsi" w:cstheme="minorBidi"/>
+                <w:color w:val="000000" w:themeColor="text1"/>
+                <w:kern w:val="2"/>
+                <w:sz w:val="20"/>
+                <w:szCs w:val="20"/>
+                <w:lang w:val="en-US"/>
+              </w:rPr>
+              <w:t>undertaken</w:t>
+            </w:r>
+            <w:r>
+              <w:rPr>
+                <w:rFonts w:asciiTheme="minorHAnsi" w:hAnsiTheme="minorHAnsi" w:cstheme="minorBidi"/>
+                <w:color w:val="000000" w:themeColor="text1"/>
+                <w:kern w:val="2"/>
+                <w:sz w:val="20"/>
+                <w:szCs w:val="20"/>
+                <w:lang w:val="en-US"/>
+              </w:rPr>
+              <w:t xml:space="preserve"> </w:t>
+            </w:r>
+            <w:r>
+              <w:rPr>
+                <w:rFonts w:asciiTheme="minorHAnsi" w:hAnsiTheme="minorHAnsi" w:cstheme="minorBidi"/>
+                <w:color w:val="000000" w:themeColor="text1"/>
+                <w:kern w:val="2"/>
+                <w:sz w:val="20"/>
+                <w:szCs w:val="20"/>
+                <w:lang w:val="en-US"/>
+              </w:rPr>
+              <w:t>to address bias in training data (including RAGs and fine-tuning) and guardrails to ensure non-discriminative responses.</w:t>
             </w:r>
           </w:p>
           <w:p>
@@ -2511,6 +1961,14 @@
                 <w:lang w:val="en-US"/>
               </w:rPr>
             </w:pPr>
+            <w:r>
+              <w:rPr>
+                <w:sz w:val="20"/>
+                <w:szCs w:val="20"/>
+                <w:lang w:val="en-US"/>
+              </w:rPr>
+              <w:t xml:space="preserve">Responsible LLMOps </w:t>
+            </w:r>
           </w:p>
         </w:tc>
         <w:tc>
@@ -2551,70 +2009,281 @@
                 <w:szCs w:val="20"/>
                 <w:lang w:val="en-US"/>
               </w:rPr>
-              <w:t>Explainability</w:t>
-            </w:r>
-          </w:p>
-          <w:p>
-            <w:pPr>
-              <w:rPr>
-                <w:color w:val="000000" w:themeColor="text1"/>
-                <w:sz w:val="20"/>
-                <w:szCs w:val="20"/>
-                <w:lang w:val="en-US"/>
-              </w:rPr>
-            </w:pPr>
-            <w:r>
-              <w:rPr>
-                <w:color w:val="000000" w:themeColor="text1"/>
-                <w:sz w:val="20"/>
-                <w:szCs w:val="20"/>
-                <w:lang w:val="en-US"/>
-              </w:rPr>
-              <w:t xml:space="preserve">Provide high-level business process logic of the Gen AI solution. </w:t>
-            </w:r>
-          </w:p>
-          <w:p>
-            <w:pPr>
-              <w:rPr>
-                <w:color w:val="000000" w:themeColor="text1"/>
-                <w:sz w:val="20"/>
-                <w:szCs w:val="20"/>
-                <w:lang w:val="en-US"/>
-              </w:rPr>
-            </w:pPr>
-            <w:r>
-              <w:rPr>
-                <w:color w:val="000000" w:themeColor="text1"/>
-                <w:sz w:val="20"/>
-                <w:szCs w:val="20"/>
-                <w:lang w:val="en-US"/>
-              </w:rPr>
-              <w:t xml:space="preserve">Is it possible to explain the inner workings of the Gen AI solution to the end-user (including that of the underlying LLM)? – linking specific responses to the source data / documents. </w:t>
-            </w:r>
-          </w:p>
-          <w:p>
-            <w:pPr>
-              <w:rPr>
-                <w:color w:val="000000" w:themeColor="text1"/>
-                <w:sz w:val="20"/>
-                <w:szCs w:val="20"/>
-                <w:lang w:val="en-US"/>
-              </w:rPr>
-            </w:pPr>
-            <w:r>
-              <w:rPr>
-                <w:color w:val="000000" w:themeColor="text1"/>
-                <w:sz w:val="20"/>
-                <w:szCs w:val="20"/>
-                <w:lang w:val="en-US"/>
-              </w:rPr>
-              <w:t>Outline any XAI model used with respect to local and global explainability.</w:t>
-            </w:r>
-          </w:p>
-          <w:p>
-            <w:pPr>
-              <w:rPr>
-                <w:color w:val="0070C0"/>
+              <w:t>Risk level</w:t>
+            </w:r>
+          </w:p>
+          <w:p>
+            <w:pPr>
+              <w:rPr>
+                <w:color w:val="000000" w:themeColor="text1"/>
+                <w:sz w:val="20"/>
+                <w:szCs w:val="20"/>
+                <w:lang w:val="en-US"/>
+              </w:rPr>
+            </w:pPr>
+            <w:r>
+              <w:rPr>
+                <w:color w:val="000000" w:themeColor="text1"/>
+                <w:sz w:val="20"/>
+                <w:szCs w:val="20"/>
+                <w:lang w:val="en-US"/>
+              </w:rPr>
+              <w:t xml:space="preserve">Does the </w:t>
+            </w:r>
+            <w:r>
+              <w:rPr>
+                <w:color w:val="000000" w:themeColor="text1"/>
+                <w:sz w:val="20"/>
+                <w:szCs w:val="20"/>
+                <w:lang w:val="en-US"/>
+              </w:rPr>
+              <w:t>Gen AI solution</w:t>
+            </w:r>
+            <w:r>
+              <w:rPr>
+                <w:color w:val="000000" w:themeColor="text1"/>
+                <w:sz w:val="20"/>
+                <w:szCs w:val="20"/>
+                <w:lang w:val="en-US"/>
+              </w:rPr>
+              <w:t xml:space="preserve"> </w:t>
+            </w:r>
+            <w:r>
+              <w:rPr>
+                <w:color w:val="000000" w:themeColor="text1"/>
+                <w:sz w:val="20"/>
+                <w:szCs w:val="20"/>
+                <w:lang w:val="en-US"/>
+              </w:rPr>
+              <w:t>provide responses</w:t>
+            </w:r>
+            <w:r>
+              <w:rPr>
+                <w:color w:val="000000" w:themeColor="text1"/>
+                <w:sz w:val="20"/>
+                <w:szCs w:val="20"/>
+                <w:lang w:val="en-US"/>
+              </w:rPr>
+              <w:t xml:space="preserve"> that impact access to, or</w:t>
+            </w:r>
+            <w:r>
+              <w:rPr>
+                <w:color w:val="000000" w:themeColor="text1"/>
+                <w:sz w:val="20"/>
+                <w:szCs w:val="20"/>
+                <w:lang w:val="en-US"/>
+              </w:rPr>
+              <w:t xml:space="preserve"> </w:t>
+            </w:r>
+            <w:r>
+              <w:rPr>
+                <w:color w:val="000000" w:themeColor="text1"/>
+                <w:sz w:val="20"/>
+                <w:szCs w:val="20"/>
+                <w:lang w:val="en-US"/>
+              </w:rPr>
+              <w:t>approval for, housing or accommodations,</w:t>
+            </w:r>
+            <w:r>
+              <w:rPr>
+                <w:color w:val="000000" w:themeColor="text1"/>
+                <w:sz w:val="20"/>
+                <w:szCs w:val="20"/>
+                <w:lang w:val="en-US"/>
+              </w:rPr>
+              <w:t xml:space="preserve"> </w:t>
+            </w:r>
+            <w:r>
+              <w:rPr>
+                <w:color w:val="000000" w:themeColor="text1"/>
+                <w:sz w:val="20"/>
+                <w:szCs w:val="20"/>
+                <w:lang w:val="en-US"/>
+              </w:rPr>
+              <w:t>education, employment, credit, healthcare,</w:t>
+            </w:r>
+            <w:r>
+              <w:rPr>
+                <w:color w:val="000000" w:themeColor="text1"/>
+                <w:sz w:val="20"/>
+                <w:szCs w:val="20"/>
+                <w:lang w:val="en-US"/>
+              </w:rPr>
+              <w:t xml:space="preserve"> </w:t>
+            </w:r>
+            <w:r>
+              <w:rPr>
+                <w:color w:val="000000" w:themeColor="text1"/>
+                <w:sz w:val="20"/>
+                <w:szCs w:val="20"/>
+                <w:lang w:val="en-US"/>
+              </w:rPr>
+              <w:t>or criminal justice?</w:t>
+            </w:r>
+          </w:p>
+          <w:p>
+            <w:pPr>
+              <w:rPr>
+                <w:color w:val="000000" w:themeColor="text1"/>
+                <w:sz w:val="20"/>
+                <w:szCs w:val="20"/>
+                <w:lang w:val="en-US"/>
+              </w:rPr>
+            </w:pPr>
+            <w:r>
+              <w:rPr>
+                <w:color w:val="000000" w:themeColor="text1"/>
+                <w:sz w:val="20"/>
+                <w:szCs w:val="20"/>
+                <w:lang w:val="en-US"/>
+              </w:rPr>
+              <w:t>Specify the ‘risk level’ of the Gen AI solution according to Enterprise AI Risk Management Policy.</w:t>
+            </w:r>
+          </w:p>
+          <w:p>
+            <w:pPr>
+              <w:rPr>
+                <w:color w:val="000000" w:themeColor="text1"/>
+                <w:sz w:val="20"/>
+                <w:szCs w:val="20"/>
+                <w:lang w:val="en-US"/>
+              </w:rPr>
+            </w:pPr>
+            <w:r>
+              <w:rPr>
+                <w:color w:val="000000" w:themeColor="text1"/>
+                <w:sz w:val="20"/>
+                <w:szCs w:val="20"/>
+                <w:lang w:val="en-US"/>
+              </w:rPr>
+              <w:t>Describe the process and tooling in place to monitor that the determined Gen AI solution’s risk level will or has not changed over time (e.g., changes with respect to users, data, privacy, cost)</w:t>
+            </w:r>
+            <w:r>
+              <w:rPr>
+                <w:color w:val="000000" w:themeColor="text1"/>
+                <w:sz w:val="20"/>
+                <w:szCs w:val="20"/>
+                <w:lang w:val="en-US"/>
+              </w:rPr>
+              <w:t>.</w:t>
+            </w:r>
+          </w:p>
+          <w:p>
+            <w:pPr>
+              <w:rPr>
+                <w:color w:val="0070C0"/>
+                <w:sz w:val="20"/>
+                <w:szCs w:val="20"/>
+                <w:lang w:val="en-US"/>
+              </w:rPr>
+            </w:pPr>
+          </w:p>
+          <w:p>
+            <w:pPr>
+              <w:rPr>
+                <w:color w:val="0070C0"/>
+                <w:sz w:val="20"/>
+                <w:szCs w:val="20"/>
+                <w:lang w:val="en-US"/>
+              </w:rPr>
+            </w:pPr>
+            <w:r>
+              <w:rPr>
+                <w:color w:val="0070C0"/>
+                <w:sz w:val="20"/>
+                <w:szCs w:val="20"/>
+                <w:lang w:val="en-US"/>
+              </w:rPr>
+              <w:t>EU AI Act specific</w:t>
+            </w:r>
+          </w:p>
+          <w:p>
+            <w:pPr>
+              <w:rPr>
+                <w:color w:val="000000" w:themeColor="text1"/>
+                <w:sz w:val="20"/>
+                <w:szCs w:val="20"/>
+                <w:lang w:val="en-US"/>
+              </w:rPr>
+            </w:pPr>
+            <w:r>
+              <w:rPr>
+                <w:color w:val="000000" w:themeColor="text1"/>
+                <w:sz w:val="20"/>
+                <w:szCs w:val="20"/>
+                <w:lang w:val="en-US"/>
+              </w:rPr>
+              <w:t xml:space="preserve">Does the </w:t>
+            </w:r>
+            <w:r>
+              <w:rPr>
+                <w:color w:val="000000" w:themeColor="text1"/>
+                <w:sz w:val="20"/>
+                <w:szCs w:val="20"/>
+                <w:lang w:val="en-US"/>
+              </w:rPr>
+              <w:t>Gen AI solution</w:t>
+            </w:r>
+            <w:r>
+              <w:rPr>
+                <w:color w:val="000000" w:themeColor="text1"/>
+                <w:sz w:val="20"/>
+                <w:szCs w:val="20"/>
+                <w:lang w:val="en-US"/>
+              </w:rPr>
+              <w:t xml:space="preserve"> </w:t>
+            </w:r>
+            <w:r>
+              <w:rPr>
+                <w:color w:val="000000" w:themeColor="text1"/>
+                <w:sz w:val="20"/>
+                <w:szCs w:val="20"/>
+                <w:lang w:val="en-US"/>
+              </w:rPr>
+              <w:t>display significant generality to be deployed as an independent AI model that can be integrated into downstream applications? (e.g., pre-trained LLMs, fine-tuned SLMs)</w:t>
+            </w:r>
+            <w:r>
+              <w:rPr>
+                <w:color w:val="000000" w:themeColor="text1"/>
+                <w:sz w:val="20"/>
+                <w:szCs w:val="20"/>
+                <w:lang w:val="en-US"/>
+              </w:rPr>
+              <w:t xml:space="preserve">. </w:t>
+            </w:r>
+          </w:p>
+          <w:p>
+            <w:pPr>
+              <w:rPr>
+                <w:color w:val="000000" w:themeColor="text1"/>
+                <w:sz w:val="20"/>
+                <w:szCs w:val="20"/>
+                <w:lang w:val="en-US"/>
+              </w:rPr>
+            </w:pPr>
+            <w:r>
+              <w:rPr>
+                <w:color w:val="000000" w:themeColor="text1"/>
+                <w:sz w:val="20"/>
+                <w:szCs w:val="20"/>
+                <w:lang w:val="en-US"/>
+              </w:rPr>
+              <w:t>Specify</w:t>
+            </w:r>
+            <w:r>
+              <w:rPr>
+                <w:color w:val="000000" w:themeColor="text1"/>
+                <w:sz w:val="20"/>
+                <w:szCs w:val="20"/>
+                <w:lang w:val="en-US"/>
+              </w:rPr>
+              <w:t xml:space="preserve"> the ‘risk level’ of the Gen AI solution according to the EU AI Act.</w:t>
+            </w:r>
+          </w:p>
+          <w:p>
+            <w:pPr>
+              <w:rPr>
+                <w:color w:val="000000" w:themeColor="text1"/>
                 <w:sz w:val="20"/>
                 <w:szCs w:val="20"/>
                 <w:lang w:val="en-US"/>
@@ -2635,585 +2304,51 @@
               </w:rPr>
             </w:pPr>
           </w:p>
-        </w:tc>
-        <w:tc>
-          <w:tcPr>
-            <w:tcW w:w="1337" w:type="dxa"/>
-          </w:tcPr>
-          <w:p>
-            <w:pPr>
-              <w:rPr>
-                <w:b/>
-                <w:bCs/>
-                <w:sz w:val="20"/>
-                <w:szCs w:val="20"/>
-                <w:lang w:val="en-US"/>
-              </w:rPr>
-            </w:pPr>
-          </w:p>
-        </w:tc>
-      </w:tr>
-      <w:tr>
-        <w:tc>
-          <w:tcPr>
-            <w:tcW w:w="9016" w:type="dxa"/>
-            <w:gridSpan w:val="3"/>
-          </w:tcPr>
-          <w:p>
-            <w:pPr>
-              <w:jc w:val="center"/>
-              <w:rPr>
-                <w:color w:val="C00000"/>
-                <w:lang w:val="en-US"/>
-              </w:rPr>
-            </w:pPr>
-          </w:p>
-          <w:p>
-            <w:pPr>
-              <w:jc w:val="center"/>
-              <w:rPr>
-                <w:color w:val="C00000"/>
-                <w:lang w:val="en-US"/>
-              </w:rPr>
-            </w:pPr>
-            <w:r>
-              <w:rPr>
-                <w:color w:val="C00000"/>
-                <w:lang w:val="en-US"/>
-              </w:rPr>
-              <w:t>Privacy</w:t>
-            </w:r>
-            <w:r>
-              <w:rPr>
-                <w:color w:val="C00000"/>
-                <w:lang w:val="en-US"/>
-              </w:rPr>
-              <w:t xml:space="preserve"> – determine need for DPIA</w:t>
-            </w:r>
-          </w:p>
-          <w:p>
-            <w:pPr>
-              <w:rPr>
-                <w:b/>
-                <w:bCs/>
-                <w:sz w:val="20"/>
-                <w:szCs w:val="20"/>
-                <w:lang w:val="en-US"/>
-              </w:rPr>
-            </w:pPr>
-          </w:p>
-        </w:tc>
-      </w:tr>
-      <w:tr>
-        <w:tc>
-          <w:tcPr>
-            <w:tcW w:w="5849" w:type="dxa"/>
-          </w:tcPr>
-          <w:p>
-            <w:pPr>
-              <w:rPr>
-                <w:color w:val="0070C0"/>
-                <w:sz w:val="20"/>
-                <w:szCs w:val="20"/>
-                <w:lang w:val="en-US"/>
-              </w:rPr>
-            </w:pPr>
-            <w:r>
-              <w:rPr>
-                <w:color w:val="0070C0"/>
-                <w:sz w:val="20"/>
-                <w:szCs w:val="20"/>
-                <w:lang w:val="en-US"/>
-              </w:rPr>
-              <w:t>Data sensitivity</w:t>
-            </w:r>
-          </w:p>
-          <w:p>
-            <w:pPr>
-              <w:rPr>
-                <w:color w:val="000000" w:themeColor="text1"/>
-                <w:sz w:val="20"/>
-                <w:szCs w:val="20"/>
-                <w:lang w:val="en-US"/>
-              </w:rPr>
-            </w:pPr>
-            <w:r>
-              <w:rPr>
-                <w:color w:val="000000" w:themeColor="text1"/>
-                <w:sz w:val="20"/>
-                <w:szCs w:val="20"/>
-                <w:lang w:val="en-US"/>
-              </w:rPr>
-              <w:t xml:space="preserve">Provide details of confidential and sensitive data processed by the Gen AI solution. Does it handle </w:t>
-            </w:r>
-            <w:r>
-              <w:rPr>
-                <w:color w:val="000000" w:themeColor="text1"/>
-                <w:sz w:val="20"/>
-                <w:szCs w:val="20"/>
-                <w:lang w:val="en-US"/>
-              </w:rPr>
-              <w:t>personal</w:t>
-            </w:r>
-            <w:r>
-              <w:rPr>
-                <w:color w:val="000000" w:themeColor="text1"/>
-                <w:sz w:val="20"/>
-                <w:szCs w:val="20"/>
-                <w:lang w:val="en-US"/>
-              </w:rPr>
-              <w:t xml:space="preserve"> data?</w:t>
-            </w:r>
-          </w:p>
-          <w:p>
-            <w:pPr>
-              <w:jc w:val="center"/>
-              <w:rPr>
-                <w:color w:val="C00000"/>
-                <w:lang w:val="en-US"/>
-              </w:rPr>
-            </w:pPr>
-          </w:p>
-        </w:tc>
-        <w:tc>
-          <w:tcPr>
-            <w:tcW w:w="1830" w:type="dxa"/>
-          </w:tcPr>
-          <w:p>
-            <w:pPr>
-              <w:rPr>
-                <w:sz w:val="20"/>
-                <w:szCs w:val="20"/>
-                <w:lang w:val="en-US"/>
-              </w:rPr>
-            </w:pPr>
-          </w:p>
-        </w:tc>
-        <w:tc>
-          <w:tcPr>
-            <w:tcW w:w="1337" w:type="dxa"/>
-          </w:tcPr>
-          <w:p>
-            <w:pPr>
-              <w:rPr>
-                <w:b/>
-                <w:bCs/>
-                <w:sz w:val="20"/>
-                <w:szCs w:val="20"/>
-                <w:lang w:val="en-US"/>
-              </w:rPr>
-            </w:pPr>
-          </w:p>
-        </w:tc>
-      </w:tr>
-      <w:tr>
-        <w:tc>
-          <w:tcPr>
-            <w:tcW w:w="5849" w:type="dxa"/>
-          </w:tcPr>
-          <w:p>
-            <w:pPr>
-              <w:rPr>
-                <w:color w:val="0070C0"/>
-                <w:sz w:val="20"/>
-                <w:szCs w:val="20"/>
-                <w:lang w:val="en-US"/>
-              </w:rPr>
-            </w:pPr>
-            <w:r>
-              <w:rPr>
-                <w:color w:val="0070C0"/>
-                <w:sz w:val="20"/>
-                <w:szCs w:val="20"/>
-                <w:lang w:val="en-US"/>
-              </w:rPr>
-              <w:t>Data processing</w:t>
-            </w:r>
-          </w:p>
-          <w:p>
-            <w:pPr>
-              <w:rPr>
-                <w:color w:val="000000" w:themeColor="text1"/>
-                <w:sz w:val="20"/>
-                <w:szCs w:val="20"/>
-                <w:lang w:val="en-US"/>
-              </w:rPr>
-            </w:pPr>
-            <w:r>
-              <w:rPr>
-                <w:color w:val="000000" w:themeColor="text1"/>
-                <w:sz w:val="20"/>
-                <w:szCs w:val="20"/>
-                <w:lang w:val="en-US"/>
-              </w:rPr>
-              <w:t xml:space="preserve">Outline legal basis to </w:t>
-            </w:r>
-            <w:r>
-              <w:rPr>
-                <w:color w:val="000000" w:themeColor="text1"/>
-                <w:sz w:val="20"/>
-                <w:szCs w:val="20"/>
-                <w:lang w:val="en-US"/>
-              </w:rPr>
-              <w:t>process personal and sensitive data. Measures to en</w:t>
-            </w:r>
-            <w:r>
-              <w:rPr>
-                <w:color w:val="000000" w:themeColor="text1"/>
-                <w:sz w:val="20"/>
-                <w:szCs w:val="20"/>
-                <w:lang w:val="en-US"/>
-              </w:rPr>
-              <w:t>sure that the processing logic has not changed from the original purpose (for which consent was obtained), and is deleted after the stipulated period.</w:t>
-            </w:r>
-          </w:p>
-          <w:p>
-            <w:pPr>
-              <w:rPr>
-                <w:color w:val="000000" w:themeColor="text1"/>
-                <w:sz w:val="20"/>
-                <w:szCs w:val="20"/>
-                <w:lang w:val="en-US"/>
-              </w:rPr>
-            </w:pPr>
-          </w:p>
-        </w:tc>
-        <w:tc>
-          <w:tcPr>
-            <w:tcW w:w="1830" w:type="dxa"/>
-          </w:tcPr>
-          <w:p>
-            <w:pPr>
-              <w:rPr>
-                <w:sz w:val="20"/>
-                <w:szCs w:val="20"/>
-                <w:lang w:val="en-US"/>
-              </w:rPr>
-            </w:pPr>
-          </w:p>
-        </w:tc>
-        <w:tc>
-          <w:tcPr>
-            <w:tcW w:w="1337" w:type="dxa"/>
-          </w:tcPr>
-          <w:p>
-            <w:pPr>
-              <w:rPr>
-                <w:b/>
-                <w:bCs/>
-                <w:sz w:val="20"/>
-                <w:szCs w:val="20"/>
-                <w:lang w:val="en-US"/>
-              </w:rPr>
-            </w:pPr>
-          </w:p>
-        </w:tc>
-      </w:tr>
-      <w:tr>
-        <w:tc>
-          <w:tcPr>
-            <w:tcW w:w="5849" w:type="dxa"/>
-          </w:tcPr>
-          <w:p>
-            <w:pPr>
-              <w:rPr>
-                <w:color w:val="0070C0"/>
-                <w:sz w:val="20"/>
-                <w:szCs w:val="20"/>
-                <w:lang w:val="en-US"/>
-              </w:rPr>
-            </w:pPr>
-            <w:r>
-              <w:rPr>
-                <w:color w:val="0070C0"/>
-                <w:sz w:val="20"/>
-                <w:szCs w:val="20"/>
-                <w:lang w:val="en-US"/>
-              </w:rPr>
-              <w:t>Access control</w:t>
-            </w:r>
-          </w:p>
-          <w:p>
-            <w:pPr>
-              <w:rPr>
-                <w:color w:val="000000" w:themeColor="text1"/>
-                <w:sz w:val="20"/>
-                <w:szCs w:val="20"/>
-                <w:lang w:val="en-US"/>
-              </w:rPr>
-            </w:pPr>
-            <w:r>
-              <w:rPr>
-                <w:color w:val="000000" w:themeColor="text1"/>
-                <w:sz w:val="20"/>
-                <w:szCs w:val="20"/>
-                <w:lang w:val="en-US"/>
-              </w:rPr>
-              <w:t>Describe</w:t>
-            </w:r>
-            <w:r>
-              <w:rPr>
-                <w:color w:val="000000" w:themeColor="text1"/>
-                <w:sz w:val="20"/>
-                <w:szCs w:val="20"/>
-                <w:lang w:val="en-US"/>
-              </w:rPr>
-              <w:t xml:space="preserve"> </w:t>
-            </w:r>
-            <w:r>
-              <w:rPr>
-                <w:color w:val="000000" w:themeColor="text1"/>
-                <w:sz w:val="20"/>
-                <w:szCs w:val="20"/>
-                <w:lang w:val="en-US"/>
-              </w:rPr>
-              <w:t>the access control process. M</w:t>
-            </w:r>
-            <w:r>
-              <w:rPr>
-                <w:color w:val="000000" w:themeColor="text1"/>
-                <w:sz w:val="20"/>
-                <w:szCs w:val="20"/>
-                <w:lang w:val="en-US"/>
-              </w:rPr>
-              <w:t xml:space="preserve">easures to ensure that </w:t>
-            </w:r>
-            <w:r>
-              <w:rPr>
-                <w:color w:val="000000" w:themeColor="text1"/>
-                <w:sz w:val="20"/>
-                <w:szCs w:val="20"/>
-                <w:lang w:val="en-US"/>
-              </w:rPr>
-              <w:t xml:space="preserve">access to both training and conversational data (logs) is only available on a need-to-know basis. </w:t>
-            </w:r>
-          </w:p>
-          <w:p>
-            <w:pPr>
-              <w:rPr>
-                <w:color w:val="0070C0"/>
-                <w:sz w:val="20"/>
-                <w:szCs w:val="20"/>
-                <w:lang w:val="en-US"/>
-              </w:rPr>
-            </w:pPr>
-          </w:p>
-        </w:tc>
-        <w:tc>
-          <w:tcPr>
-            <w:tcW w:w="1830" w:type="dxa"/>
-          </w:tcPr>
-          <w:p>
-            <w:pPr>
-              <w:rPr>
-                <w:sz w:val="20"/>
-                <w:szCs w:val="20"/>
-                <w:lang w:val="en-US"/>
-              </w:rPr>
-            </w:pPr>
-          </w:p>
-        </w:tc>
-        <w:tc>
-          <w:tcPr>
-            <w:tcW w:w="1337" w:type="dxa"/>
-          </w:tcPr>
-          <w:p>
-            <w:pPr>
-              <w:rPr>
-                <w:b/>
-                <w:bCs/>
-                <w:sz w:val="20"/>
-                <w:szCs w:val="20"/>
-                <w:lang w:val="en-US"/>
-              </w:rPr>
-            </w:pPr>
-          </w:p>
-        </w:tc>
-      </w:tr>
-      <w:tr>
-        <w:tc>
-          <w:tcPr>
-            <w:tcW w:w="5849" w:type="dxa"/>
-          </w:tcPr>
-          <w:p>
-            <w:pPr>
-              <w:rPr>
-                <w:color w:val="0070C0"/>
-                <w:sz w:val="20"/>
-                <w:szCs w:val="20"/>
-                <w:lang w:val="en-US"/>
-              </w:rPr>
-            </w:pPr>
-            <w:r>
-              <w:rPr>
-                <w:color w:val="0070C0"/>
-                <w:sz w:val="20"/>
-                <w:szCs w:val="20"/>
-                <w:lang w:val="en-US"/>
-              </w:rPr>
-              <w:t>Privacy</w:t>
-            </w:r>
-            <w:r>
-              <w:rPr>
-                <w:color w:val="0070C0"/>
-                <w:sz w:val="20"/>
-                <w:szCs w:val="20"/>
-                <w:lang w:val="en-US"/>
-              </w:rPr>
-              <w:t xml:space="preserve"> protection</w:t>
-            </w:r>
-          </w:p>
-          <w:p>
-            <w:pPr>
-              <w:rPr>
-                <w:color w:val="000000" w:themeColor="text1"/>
-                <w:sz w:val="20"/>
-                <w:szCs w:val="20"/>
-                <w:lang w:val="en-US"/>
-              </w:rPr>
-            </w:pPr>
-            <w:r>
-              <w:rPr>
-                <w:color w:val="000000" w:themeColor="text1"/>
-                <w:sz w:val="20"/>
-                <w:szCs w:val="20"/>
-                <w:lang w:val="en-US"/>
-              </w:rPr>
-              <w:t>Provide details of the privacy preserving mechanisms in place to address risks specific to the Gen AI solution</w:t>
-            </w:r>
-            <w:r>
-              <w:rPr>
-                <w:color w:val="000000" w:themeColor="text1"/>
-                <w:sz w:val="20"/>
-                <w:szCs w:val="20"/>
-                <w:lang w:val="en-US"/>
-              </w:rPr>
-              <w:t>, with respect</w:t>
-            </w:r>
-            <w:r>
-              <w:rPr>
-                <w:color w:val="000000" w:themeColor="text1"/>
-                <w:sz w:val="20"/>
-                <w:szCs w:val="20"/>
-                <w:lang w:val="en-US"/>
-              </w:rPr>
-              <w:t xml:space="preserve"> to both training and conversational data</w:t>
-            </w:r>
-            <w:r>
-              <w:rPr>
-                <w:color w:val="000000" w:themeColor="text1"/>
-                <w:sz w:val="20"/>
-                <w:szCs w:val="20"/>
-                <w:lang w:val="en-US"/>
-              </w:rPr>
-              <w:t xml:space="preserve"> (logs)</w:t>
-            </w:r>
-            <w:r>
-              <w:rPr>
-                <w:color w:val="000000" w:themeColor="text1"/>
-                <w:sz w:val="20"/>
-                <w:szCs w:val="20"/>
-                <w:lang w:val="en-US"/>
-              </w:rPr>
-              <w:t xml:space="preserve">. </w:t>
-            </w:r>
-          </w:p>
-          <w:p>
-            <w:pPr>
-              <w:rPr>
-                <w:color w:val="000000" w:themeColor="text1"/>
-                <w:sz w:val="20"/>
-                <w:szCs w:val="20"/>
-                <w:lang w:val="en-US"/>
-              </w:rPr>
-            </w:pPr>
-            <w:r>
-              <w:rPr>
-                <w:color w:val="000000" w:themeColor="text1"/>
-                <w:sz w:val="20"/>
-                <w:szCs w:val="20"/>
-                <w:lang w:val="en-US"/>
-              </w:rPr>
-              <w:t xml:space="preserve">Outline measures to ensure that the Gen AI solution does not </w:t>
-            </w:r>
-            <w:r>
-              <w:rPr>
-                <w:color w:val="000000" w:themeColor="text1"/>
-                <w:sz w:val="20"/>
-                <w:szCs w:val="20"/>
-                <w:lang w:val="en-US"/>
-              </w:rPr>
-              <w:t>leak</w:t>
-            </w:r>
-            <w:r>
-              <w:rPr>
-                <w:color w:val="000000" w:themeColor="text1"/>
-                <w:sz w:val="20"/>
-                <w:szCs w:val="20"/>
-                <w:lang w:val="en-US"/>
-              </w:rPr>
-              <w:t xml:space="preserve"> private or sensitive data</w:t>
-            </w:r>
-            <w:r>
-              <w:rPr>
-                <w:color w:val="000000" w:themeColor="text1"/>
-                <w:sz w:val="20"/>
-                <w:szCs w:val="20"/>
-                <w:lang w:val="en-US"/>
-              </w:rPr>
-              <w:t>, esp. if the Gen AI solution is subject to adversarial attacks.</w:t>
-            </w:r>
-          </w:p>
-          <w:p>
-            <w:pPr>
-              <w:rPr>
-                <w:color w:val="0070C0"/>
-                <w:sz w:val="20"/>
-                <w:szCs w:val="20"/>
-                <w:lang w:val="en-US"/>
-              </w:rPr>
-            </w:pPr>
-            <w:r>
-              <w:rPr>
-                <w:color w:val="000000" w:themeColor="text1"/>
-                <w:sz w:val="20"/>
-                <w:szCs w:val="20"/>
-                <w:lang w:val="en-US"/>
-              </w:rPr>
-              <w:t xml:space="preserve"> </w:t>
-            </w:r>
-          </w:p>
-        </w:tc>
-        <w:tc>
-          <w:tcPr>
-            <w:tcW w:w="1830" w:type="dxa"/>
-          </w:tcPr>
-          <w:p>
-            <w:pPr>
-              <w:rPr>
-                <w:sz w:val="20"/>
-                <w:szCs w:val="20"/>
-                <w:lang w:val="en-US"/>
-              </w:rPr>
-            </w:pPr>
-          </w:p>
-          <w:p>
-            <w:pPr>
-              <w:rPr>
-                <w:sz w:val="20"/>
-                <w:szCs w:val="20"/>
-                <w:lang w:val="en-US"/>
-              </w:rPr>
-            </w:pPr>
-            <w:r>
-              <w:rPr>
-                <w:sz w:val="20"/>
-                <w:szCs w:val="20"/>
-                <w:lang w:val="en-US"/>
-              </w:rPr>
-              <w:t>Generative AI Privacy Risks (</w:t>
-            </w:r>
-            <w:hyperlink r:id="rId10" w:history="1">
+          <w:p>
+            <w:pPr>
+              <w:rPr>
+                <w:color w:val="000000" w:themeColor="text1"/>
+                <w:sz w:val="20"/>
+                <w:szCs w:val="20"/>
+                <w:lang w:val="en-US"/>
+              </w:rPr>
+            </w:pPr>
+            <w:r>
+              <w:rPr>
+                <w:color w:val="000000" w:themeColor="text1"/>
+                <w:sz w:val="20"/>
+                <w:szCs w:val="20"/>
+                <w:lang w:val="en-US"/>
+              </w:rPr>
+              <w:t>Enterprise AI Risk Management Policy (link)</w:t>
+            </w:r>
+          </w:p>
+          <w:p>
+            <w:pPr>
+              <w:rPr>
+                <w:sz w:val="20"/>
+                <w:szCs w:val="20"/>
+                <w:lang w:val="en-US"/>
+              </w:rPr>
+            </w:pPr>
+          </w:p>
+          <w:p>
+            <w:pPr>
+              <w:rPr>
+                <w:sz w:val="20"/>
+                <w:szCs w:val="20"/>
+                <w:lang w:val="en-US"/>
+              </w:rPr>
+            </w:pPr>
+            <w:r>
+              <w:rPr>
+                <w:sz w:val="20"/>
+                <w:szCs w:val="20"/>
+                <w:lang w:val="en-US"/>
+              </w:rPr>
+              <w:t>EU AI Act Compliance Checker (</w:t>
+            </w:r>
+            <w:hyperlink r:id="rId10" w:anchor=":~:text=What%20are%20the%20categories%20of,and%20minimal%20or%20no%20risk." w:history="1">
               <w:r>
                 <w:rPr>
                   <w:rStyle w:val="Hyperlink"/>
@@ -3272,44 +2407,26 @@
                 <w:szCs w:val="20"/>
                 <w:lang w:val="en-US"/>
               </w:rPr>
-              <w:t>Data Compliance</w:t>
-            </w:r>
-          </w:p>
-          <w:p>
-            <w:pPr>
-              <w:rPr>
-                <w:color w:val="000000" w:themeColor="text1"/>
-                <w:sz w:val="20"/>
-                <w:szCs w:val="20"/>
-                <w:lang w:val="en-US"/>
-              </w:rPr>
-            </w:pPr>
-            <w:r>
-              <w:rPr>
-                <w:color w:val="000000" w:themeColor="text1"/>
-                <w:sz w:val="20"/>
-                <w:szCs w:val="20"/>
-                <w:lang w:val="en-US"/>
-              </w:rPr>
-              <w:t>Provide details of</w:t>
-            </w:r>
-            <w:r>
-              <w:rPr>
-                <w:color w:val="000000" w:themeColor="text1"/>
-                <w:sz w:val="20"/>
-                <w:szCs w:val="20"/>
-                <w:lang w:val="en-US"/>
-              </w:rPr>
-              <w:t xml:space="preserve"> measures </w:t>
-            </w:r>
-            <w:r>
-              <w:rPr>
-                <w:color w:val="000000" w:themeColor="text1"/>
-                <w:sz w:val="20"/>
-                <w:szCs w:val="20"/>
-                <w:lang w:val="en-US"/>
-              </w:rPr>
-              <w:t>in place to comply with data subject requests with respect to access, objection, deletion, etc.</w:t>
+              <w:t>Toxicity</w:t>
+            </w:r>
+          </w:p>
+          <w:p>
+            <w:pPr>
+              <w:rPr>
+                <w:color w:val="000000" w:themeColor="text1"/>
+                <w:sz w:val="20"/>
+                <w:szCs w:val="20"/>
+                <w:lang w:val="en-US"/>
+              </w:rPr>
+            </w:pPr>
+            <w:r>
+              <w:rPr>
+                <w:color w:val="000000" w:themeColor="text1"/>
+                <w:sz w:val="20"/>
+                <w:szCs w:val="20"/>
+                <w:lang w:val="en-US"/>
+              </w:rPr>
+              <w:t xml:space="preserve">List details of guardrails in place with respect to both input prompts and responses generated by the Gen AI solution – to address concerns with respect to toxicity, illicit content, etc. </w:t>
             </w:r>
           </w:p>
           <w:p>
@@ -3357,6 +2474,130 @@
       <w:tr>
         <w:tc>
           <w:tcPr>
+            <w:tcW w:w="5849" w:type="dxa"/>
+          </w:tcPr>
+          <w:p>
+            <w:pPr>
+              <w:rPr>
+                <w:color w:val="0070C0"/>
+                <w:sz w:val="20"/>
+                <w:szCs w:val="20"/>
+                <w:lang w:val="en-US"/>
+              </w:rPr>
+            </w:pPr>
+            <w:r>
+              <w:rPr>
+                <w:color w:val="0070C0"/>
+                <w:sz w:val="20"/>
+                <w:szCs w:val="20"/>
+                <w:lang w:val="en-US"/>
+              </w:rPr>
+              <w:lastRenderedPageBreak/>
+              <w:t>Explainability</w:t>
+            </w:r>
+          </w:p>
+          <w:p>
+            <w:pPr>
+              <w:rPr>
+                <w:color w:val="000000" w:themeColor="text1"/>
+                <w:sz w:val="20"/>
+                <w:szCs w:val="20"/>
+                <w:lang w:val="en-US"/>
+              </w:rPr>
+            </w:pPr>
+            <w:r>
+              <w:rPr>
+                <w:color w:val="000000" w:themeColor="text1"/>
+                <w:sz w:val="20"/>
+                <w:szCs w:val="20"/>
+                <w:lang w:val="en-US"/>
+              </w:rPr>
+              <w:t xml:space="preserve">Provide high-level business process logic of the Gen AI solution. </w:t>
+            </w:r>
+          </w:p>
+          <w:p>
+            <w:pPr>
+              <w:rPr>
+                <w:color w:val="000000" w:themeColor="text1"/>
+                <w:sz w:val="20"/>
+                <w:szCs w:val="20"/>
+                <w:lang w:val="en-US"/>
+              </w:rPr>
+            </w:pPr>
+            <w:r>
+              <w:rPr>
+                <w:color w:val="000000" w:themeColor="text1"/>
+                <w:sz w:val="20"/>
+                <w:szCs w:val="20"/>
+                <w:lang w:val="en-US"/>
+              </w:rPr>
+              <w:t xml:space="preserve">Is it possible to explain the inner workings of the Gen AI solution to the end-user (including that of the underlying LLM)? – linking specific responses to the source data / documents. </w:t>
+            </w:r>
+          </w:p>
+          <w:p>
+            <w:pPr>
+              <w:rPr>
+                <w:color w:val="000000" w:themeColor="text1"/>
+                <w:sz w:val="20"/>
+                <w:szCs w:val="20"/>
+                <w:lang w:val="en-US"/>
+              </w:rPr>
+            </w:pPr>
+            <w:r>
+              <w:rPr>
+                <w:color w:val="000000" w:themeColor="text1"/>
+                <w:sz w:val="20"/>
+                <w:szCs w:val="20"/>
+                <w:lang w:val="en-US"/>
+              </w:rPr>
+              <w:t>Outline any XAI model used with respect to local and global explainability.</w:t>
+            </w:r>
+          </w:p>
+          <w:p>
+            <w:pPr>
+              <w:rPr>
+                <w:color w:val="0070C0"/>
+                <w:sz w:val="20"/>
+                <w:szCs w:val="20"/>
+                <w:lang w:val="en-US"/>
+              </w:rPr>
+            </w:pPr>
+          </w:p>
+        </w:tc>
+        <w:tc>
+          <w:tcPr>
+            <w:tcW w:w="1830" w:type="dxa"/>
+          </w:tcPr>
+          <w:p>
+            <w:pPr>
+              <w:rPr>
+                <w:sz w:val="20"/>
+                <w:szCs w:val="20"/>
+                <w:lang w:val="en-US"/>
+              </w:rPr>
+            </w:pPr>
+          </w:p>
+        </w:tc>
+        <w:tc>
+          <w:tcPr>
+            <w:tcW w:w="1337" w:type="dxa"/>
+          </w:tcPr>
+          <w:p>
+            <w:pPr>
+              <w:rPr>
+                <w:b/>
+                <w:bCs/>
+                <w:sz w:val="20"/>
+                <w:szCs w:val="20"/>
+                <w:lang w:val="en-US"/>
+              </w:rPr>
+            </w:pPr>
+          </w:p>
+        </w:tc>
+      </w:tr>
+      <w:tr>
+        <w:tc>
+          <w:tcPr>
             <w:tcW w:w="9016" w:type="dxa"/>
             <w:gridSpan w:val="3"/>
           </w:tcPr>
@@ -3365,7 +2606,654 @@
               <w:jc w:val="center"/>
               <w:rPr>
                 <w:color w:val="C00000"/>
-                <w:lang w:val="it-CH"/>
+                <w:lang w:val="en-US"/>
+              </w:rPr>
+            </w:pPr>
+          </w:p>
+          <w:p>
+            <w:pPr>
+              <w:jc w:val="center"/>
+              <w:rPr>
+                <w:color w:val="C00000"/>
+                <w:lang w:val="en-US"/>
+              </w:rPr>
+            </w:pPr>
+            <w:r>
+              <w:rPr>
+                <w:color w:val="C00000"/>
+                <w:lang w:val="en-US"/>
+              </w:rPr>
+              <w:t>Privacy</w:t>
+            </w:r>
+            <w:r>
+              <w:rPr>
+                <w:color w:val="C00000"/>
+                <w:lang w:val="en-US"/>
+              </w:rPr>
+              <w:t xml:space="preserve"> – determine need for DPIA</w:t>
+            </w:r>
+          </w:p>
+          <w:p>
+            <w:pPr>
+              <w:rPr>
+                <w:b/>
+                <w:bCs/>
+                <w:sz w:val="20"/>
+                <w:szCs w:val="20"/>
+                <w:lang w:val="en-US"/>
+              </w:rPr>
+            </w:pPr>
+          </w:p>
+        </w:tc>
+      </w:tr>
+      <w:tr>
+        <w:tc>
+          <w:tcPr>
+            <w:tcW w:w="5849" w:type="dxa"/>
+          </w:tcPr>
+          <w:p>
+            <w:pPr>
+              <w:rPr>
+                <w:color w:val="0070C0"/>
+                <w:sz w:val="20"/>
+                <w:szCs w:val="20"/>
+                <w:lang w:val="en-US"/>
+              </w:rPr>
+            </w:pPr>
+            <w:r>
+              <w:rPr>
+                <w:color w:val="0070C0"/>
+                <w:sz w:val="20"/>
+                <w:szCs w:val="20"/>
+                <w:lang w:val="en-US"/>
+              </w:rPr>
+              <w:t>Data sensitivity</w:t>
+            </w:r>
+          </w:p>
+          <w:p>
+            <w:pPr>
+              <w:rPr>
+                <w:color w:val="000000" w:themeColor="text1"/>
+                <w:sz w:val="20"/>
+                <w:szCs w:val="20"/>
+                <w:lang w:val="en-US"/>
+              </w:rPr>
+            </w:pPr>
+            <w:r>
+              <w:rPr>
+                <w:color w:val="000000" w:themeColor="text1"/>
+                <w:sz w:val="20"/>
+                <w:szCs w:val="20"/>
+                <w:lang w:val="en-US"/>
+              </w:rPr>
+              <w:t xml:space="preserve">Provide details of confidential and sensitive data processed by the Gen AI solution. Does it handle </w:t>
+            </w:r>
+            <w:r>
+              <w:rPr>
+                <w:color w:val="000000" w:themeColor="text1"/>
+                <w:sz w:val="20"/>
+                <w:szCs w:val="20"/>
+                <w:lang w:val="en-US"/>
+              </w:rPr>
+              <w:t>personal</w:t>
+            </w:r>
+            <w:r>
+              <w:rPr>
+                <w:color w:val="000000" w:themeColor="text1"/>
+                <w:sz w:val="20"/>
+                <w:szCs w:val="20"/>
+                <w:lang w:val="en-US"/>
+              </w:rPr>
+              <w:t xml:space="preserve"> data?</w:t>
+            </w:r>
+          </w:p>
+          <w:p>
+            <w:pPr>
+              <w:jc w:val="center"/>
+              <w:rPr>
+                <w:color w:val="C00000"/>
+                <w:lang w:val="en-US"/>
+              </w:rPr>
+            </w:pPr>
+          </w:p>
+        </w:tc>
+        <w:tc>
+          <w:tcPr>
+            <w:tcW w:w="1830" w:type="dxa"/>
+          </w:tcPr>
+          <w:p>
+            <w:pPr>
+              <w:rPr>
+                <w:sz w:val="20"/>
+                <w:szCs w:val="20"/>
+                <w:lang w:val="en-US"/>
+              </w:rPr>
+            </w:pPr>
+          </w:p>
+        </w:tc>
+        <w:tc>
+          <w:tcPr>
+            <w:tcW w:w="1337" w:type="dxa"/>
+          </w:tcPr>
+          <w:p>
+            <w:pPr>
+              <w:rPr>
+                <w:b/>
+                <w:bCs/>
+                <w:sz w:val="20"/>
+                <w:szCs w:val="20"/>
+                <w:lang w:val="en-US"/>
+              </w:rPr>
+            </w:pPr>
+          </w:p>
+        </w:tc>
+      </w:tr>
+      <w:tr>
+        <w:tc>
+          <w:tcPr>
+            <w:tcW w:w="5849" w:type="dxa"/>
+          </w:tcPr>
+          <w:p>
+            <w:pPr>
+              <w:rPr>
+                <w:color w:val="0070C0"/>
+                <w:sz w:val="20"/>
+                <w:szCs w:val="20"/>
+                <w:lang w:val="en-US"/>
+              </w:rPr>
+            </w:pPr>
+            <w:r>
+              <w:rPr>
+                <w:color w:val="0070C0"/>
+                <w:sz w:val="20"/>
+                <w:szCs w:val="20"/>
+                <w:lang w:val="en-US"/>
+              </w:rPr>
+              <w:t>Data processing</w:t>
+            </w:r>
+          </w:p>
+          <w:p>
+            <w:pPr>
+              <w:rPr>
+                <w:color w:val="000000" w:themeColor="text1"/>
+                <w:sz w:val="20"/>
+                <w:szCs w:val="20"/>
+                <w:lang w:val="en-US"/>
+              </w:rPr>
+            </w:pPr>
+            <w:r>
+              <w:rPr>
+                <w:color w:val="000000" w:themeColor="text1"/>
+                <w:sz w:val="20"/>
+                <w:szCs w:val="20"/>
+                <w:lang w:val="en-US"/>
+              </w:rPr>
+              <w:t>Outline legal basis to process personal and sensitive data. Measures to en</w:t>
+            </w:r>
+            <w:r>
+              <w:rPr>
+                <w:color w:val="000000" w:themeColor="text1"/>
+                <w:sz w:val="20"/>
+                <w:szCs w:val="20"/>
+                <w:lang w:val="en-US"/>
+              </w:rPr>
+              <w:t>sure that the processing logic has not changed from the original purpose (for which consent was obtained), and is deleted after the stipulated period.</w:t>
+            </w:r>
+          </w:p>
+          <w:p>
+            <w:pPr>
+              <w:rPr>
+                <w:color w:val="000000" w:themeColor="text1"/>
+                <w:sz w:val="20"/>
+                <w:szCs w:val="20"/>
+                <w:lang w:val="en-US"/>
+              </w:rPr>
+            </w:pPr>
+          </w:p>
+        </w:tc>
+        <w:tc>
+          <w:tcPr>
+            <w:tcW w:w="1830" w:type="dxa"/>
+          </w:tcPr>
+          <w:p>
+            <w:pPr>
+              <w:rPr>
+                <w:sz w:val="20"/>
+                <w:szCs w:val="20"/>
+                <w:lang w:val="en-US"/>
+              </w:rPr>
+            </w:pPr>
+          </w:p>
+        </w:tc>
+        <w:tc>
+          <w:tcPr>
+            <w:tcW w:w="1337" w:type="dxa"/>
+          </w:tcPr>
+          <w:p>
+            <w:pPr>
+              <w:rPr>
+                <w:b/>
+                <w:bCs/>
+                <w:sz w:val="20"/>
+                <w:szCs w:val="20"/>
+                <w:lang w:val="en-US"/>
+              </w:rPr>
+            </w:pPr>
+          </w:p>
+        </w:tc>
+      </w:tr>
+      <w:tr>
+        <w:tc>
+          <w:tcPr>
+            <w:tcW w:w="5849" w:type="dxa"/>
+          </w:tcPr>
+          <w:p>
+            <w:pPr>
+              <w:rPr>
+                <w:color w:val="0070C0"/>
+                <w:sz w:val="20"/>
+                <w:szCs w:val="20"/>
+                <w:lang w:val="en-US"/>
+              </w:rPr>
+            </w:pPr>
+            <w:r>
+              <w:rPr>
+                <w:color w:val="0070C0"/>
+                <w:sz w:val="20"/>
+                <w:szCs w:val="20"/>
+                <w:lang w:val="en-US"/>
+              </w:rPr>
+              <w:t>Access control</w:t>
+            </w:r>
+          </w:p>
+          <w:p>
+            <w:pPr>
+              <w:rPr>
+                <w:color w:val="000000" w:themeColor="text1"/>
+                <w:sz w:val="20"/>
+                <w:szCs w:val="20"/>
+                <w:lang w:val="en-US"/>
+              </w:rPr>
+            </w:pPr>
+            <w:r>
+              <w:rPr>
+                <w:color w:val="000000" w:themeColor="text1"/>
+                <w:sz w:val="20"/>
+                <w:szCs w:val="20"/>
+                <w:lang w:val="en-US"/>
+              </w:rPr>
+              <w:t>Describe</w:t>
+            </w:r>
+            <w:r>
+              <w:rPr>
+                <w:color w:val="000000" w:themeColor="text1"/>
+                <w:sz w:val="20"/>
+                <w:szCs w:val="20"/>
+                <w:lang w:val="en-US"/>
+              </w:rPr>
+              <w:t xml:space="preserve"> </w:t>
+            </w:r>
+            <w:r>
+              <w:rPr>
+                <w:color w:val="000000" w:themeColor="text1"/>
+                <w:sz w:val="20"/>
+                <w:szCs w:val="20"/>
+                <w:lang w:val="en-US"/>
+              </w:rPr>
+              <w:t>the access control process. M</w:t>
+            </w:r>
+            <w:r>
+              <w:rPr>
+                <w:color w:val="000000" w:themeColor="text1"/>
+                <w:sz w:val="20"/>
+                <w:szCs w:val="20"/>
+                <w:lang w:val="en-US"/>
+              </w:rPr>
+              <w:t xml:space="preserve">easures to ensure that </w:t>
+            </w:r>
+            <w:r>
+              <w:rPr>
+                <w:color w:val="000000" w:themeColor="text1"/>
+                <w:sz w:val="20"/>
+                <w:szCs w:val="20"/>
+                <w:lang w:val="en-US"/>
+              </w:rPr>
+              <w:t xml:space="preserve">access to both training and conversational data (logs) is only available on a need-to-know basis. </w:t>
+            </w:r>
+          </w:p>
+          <w:p>
+            <w:pPr>
+              <w:rPr>
+                <w:color w:val="0070C0"/>
+                <w:sz w:val="20"/>
+                <w:szCs w:val="20"/>
+                <w:lang w:val="en-US"/>
+              </w:rPr>
+            </w:pPr>
+          </w:p>
+        </w:tc>
+        <w:tc>
+          <w:tcPr>
+            <w:tcW w:w="1830" w:type="dxa"/>
+          </w:tcPr>
+          <w:p>
+            <w:pPr>
+              <w:rPr>
+                <w:sz w:val="20"/>
+                <w:szCs w:val="20"/>
+                <w:lang w:val="en-US"/>
+              </w:rPr>
+            </w:pPr>
+          </w:p>
+        </w:tc>
+        <w:tc>
+          <w:tcPr>
+            <w:tcW w:w="1337" w:type="dxa"/>
+          </w:tcPr>
+          <w:p>
+            <w:pPr>
+              <w:rPr>
+                <w:b/>
+                <w:bCs/>
+                <w:sz w:val="20"/>
+                <w:szCs w:val="20"/>
+                <w:lang w:val="en-US"/>
+              </w:rPr>
+            </w:pPr>
+          </w:p>
+        </w:tc>
+      </w:tr>
+      <w:tr>
+        <w:tc>
+          <w:tcPr>
+            <w:tcW w:w="5849" w:type="dxa"/>
+          </w:tcPr>
+          <w:p>
+            <w:pPr>
+              <w:rPr>
+                <w:color w:val="0070C0"/>
+                <w:sz w:val="20"/>
+                <w:szCs w:val="20"/>
+                <w:lang w:val="en-US"/>
+              </w:rPr>
+            </w:pPr>
+            <w:r>
+              <w:rPr>
+                <w:color w:val="0070C0"/>
+                <w:sz w:val="20"/>
+                <w:szCs w:val="20"/>
+                <w:lang w:val="en-US"/>
+              </w:rPr>
+              <w:t>Privacy</w:t>
+            </w:r>
+            <w:r>
+              <w:rPr>
+                <w:color w:val="0070C0"/>
+                <w:sz w:val="20"/>
+                <w:szCs w:val="20"/>
+                <w:lang w:val="en-US"/>
+              </w:rPr>
+              <w:t xml:space="preserve"> protection</w:t>
+            </w:r>
+          </w:p>
+          <w:p>
+            <w:pPr>
+              <w:rPr>
+                <w:color w:val="000000" w:themeColor="text1"/>
+                <w:sz w:val="20"/>
+                <w:szCs w:val="20"/>
+                <w:lang w:val="en-US"/>
+              </w:rPr>
+            </w:pPr>
+            <w:r>
+              <w:rPr>
+                <w:color w:val="000000" w:themeColor="text1"/>
+                <w:sz w:val="20"/>
+                <w:szCs w:val="20"/>
+                <w:lang w:val="en-US"/>
+              </w:rPr>
+              <w:t>Provide details of the privacy preserving mechanisms in place to address risks specific to the Gen AI solution</w:t>
+            </w:r>
+            <w:r>
+              <w:rPr>
+                <w:color w:val="000000" w:themeColor="text1"/>
+                <w:sz w:val="20"/>
+                <w:szCs w:val="20"/>
+                <w:lang w:val="en-US"/>
+              </w:rPr>
+              <w:t>, with respect</w:t>
+            </w:r>
+            <w:r>
+              <w:rPr>
+                <w:color w:val="000000" w:themeColor="text1"/>
+                <w:sz w:val="20"/>
+                <w:szCs w:val="20"/>
+                <w:lang w:val="en-US"/>
+              </w:rPr>
+              <w:t xml:space="preserve"> to both training and conversational data</w:t>
+            </w:r>
+            <w:r>
+              <w:rPr>
+                <w:color w:val="000000" w:themeColor="text1"/>
+                <w:sz w:val="20"/>
+                <w:szCs w:val="20"/>
+                <w:lang w:val="en-US"/>
+              </w:rPr>
+              <w:t xml:space="preserve"> (logs)</w:t>
+            </w:r>
+            <w:r>
+              <w:rPr>
+                <w:color w:val="000000" w:themeColor="text1"/>
+                <w:sz w:val="20"/>
+                <w:szCs w:val="20"/>
+                <w:lang w:val="en-US"/>
+              </w:rPr>
+              <w:t xml:space="preserve">. </w:t>
+            </w:r>
+          </w:p>
+          <w:p>
+            <w:pPr>
+              <w:rPr>
+                <w:color w:val="000000" w:themeColor="text1"/>
+                <w:sz w:val="20"/>
+                <w:szCs w:val="20"/>
+                <w:lang w:val="en-US"/>
+              </w:rPr>
+            </w:pPr>
+            <w:r>
+              <w:rPr>
+                <w:color w:val="000000" w:themeColor="text1"/>
+                <w:sz w:val="20"/>
+                <w:szCs w:val="20"/>
+                <w:lang w:val="en-US"/>
+              </w:rPr>
+              <w:t>Outline measures to ensure that the Gen AI solution does not leak private or sensitive data, esp. if the Gen AI solution is subject to adversarial attacks.</w:t>
+            </w:r>
+          </w:p>
+          <w:p>
+            <w:pPr>
+              <w:rPr>
+                <w:color w:val="0070C0"/>
+                <w:sz w:val="20"/>
+                <w:szCs w:val="20"/>
+                <w:lang w:val="en-US"/>
+              </w:rPr>
+            </w:pPr>
+            <w:r>
+              <w:rPr>
+                <w:color w:val="000000" w:themeColor="text1"/>
+                <w:sz w:val="20"/>
+                <w:szCs w:val="20"/>
+                <w:lang w:val="en-US"/>
+              </w:rPr>
+              <w:t xml:space="preserve"> </w:t>
+            </w:r>
+          </w:p>
+        </w:tc>
+        <w:tc>
+          <w:tcPr>
+            <w:tcW w:w="1830" w:type="dxa"/>
+          </w:tcPr>
+          <w:p>
+            <w:pPr>
+              <w:rPr>
+                <w:sz w:val="20"/>
+                <w:szCs w:val="20"/>
+                <w:lang w:val="en-US"/>
+              </w:rPr>
+            </w:pPr>
+          </w:p>
+          <w:p>
+            <w:pPr>
+              <w:rPr>
+                <w:sz w:val="20"/>
+                <w:szCs w:val="20"/>
+                <w:lang w:val="en-US"/>
+              </w:rPr>
+            </w:pPr>
+            <w:r>
+              <w:rPr>
+                <w:sz w:val="20"/>
+                <w:szCs w:val="20"/>
+                <w:lang w:val="en-US"/>
+              </w:rPr>
+              <w:t>Generative AI Privacy Risks (</w:t>
+            </w:r>
+            <w:hyperlink r:id="rId11" w:history="1">
+              <w:r>
+                <w:rPr>
+                  <w:rStyle w:val="Hyperlink"/>
+                  <w:sz w:val="20"/>
+                  <w:szCs w:val="20"/>
+                  <w:lang w:val="en-US"/>
+                </w:rPr>
+                <w:t>link</w:t>
+              </w:r>
+            </w:hyperlink>
+            <w:r>
+              <w:rPr>
+                <w:sz w:val="20"/>
+                <w:szCs w:val="20"/>
+                <w:lang w:val="en-US"/>
+              </w:rPr>
+              <w:t>)</w:t>
+            </w:r>
+          </w:p>
+        </w:tc>
+        <w:tc>
+          <w:tcPr>
+            <w:tcW w:w="1337" w:type="dxa"/>
+          </w:tcPr>
+          <w:p>
+            <w:pPr>
+              <w:rPr>
+                <w:b/>
+                <w:bCs/>
+                <w:sz w:val="20"/>
+                <w:szCs w:val="20"/>
+                <w:lang w:val="en-US"/>
+              </w:rPr>
+            </w:pPr>
+          </w:p>
+        </w:tc>
+      </w:tr>
+      <w:tr>
+        <w:tc>
+          <w:tcPr>
+            <w:tcW w:w="5849" w:type="dxa"/>
+          </w:tcPr>
+          <w:p>
+            <w:pPr>
+              <w:rPr>
+                <w:color w:val="0070C0"/>
+                <w:sz w:val="20"/>
+                <w:szCs w:val="20"/>
+                <w:lang w:val="en-US"/>
+              </w:rPr>
+            </w:pPr>
+            <w:r>
+              <w:rPr>
+                <w:color w:val="0070C0"/>
+                <w:sz w:val="20"/>
+                <w:szCs w:val="20"/>
+                <w:lang w:val="en-US"/>
+              </w:rPr>
+              <w:t>Data Compliance</w:t>
+            </w:r>
+          </w:p>
+          <w:p>
+            <w:pPr>
+              <w:rPr>
+                <w:color w:val="000000" w:themeColor="text1"/>
+                <w:sz w:val="20"/>
+                <w:szCs w:val="20"/>
+                <w:lang w:val="en-US"/>
+              </w:rPr>
+            </w:pPr>
+            <w:r>
+              <w:rPr>
+                <w:color w:val="000000" w:themeColor="text1"/>
+                <w:sz w:val="20"/>
+                <w:szCs w:val="20"/>
+                <w:lang w:val="en-US"/>
+              </w:rPr>
+              <w:t>Provide details of measures in place to comply with data subject requests with respect to access, objection, deletion, etc.</w:t>
+            </w:r>
+          </w:p>
+          <w:p>
+            <w:pPr>
+              <w:rPr>
+                <w:color w:val="0070C0"/>
+                <w:sz w:val="20"/>
+                <w:szCs w:val="20"/>
+                <w:lang w:val="en-US"/>
+              </w:rPr>
+            </w:pPr>
+          </w:p>
+        </w:tc>
+        <w:tc>
+          <w:tcPr>
+            <w:tcW w:w="1830" w:type="dxa"/>
+          </w:tcPr>
+          <w:p>
+            <w:pPr>
+              <w:rPr>
+                <w:sz w:val="20"/>
+                <w:szCs w:val="20"/>
+                <w:lang w:val="en-US"/>
+              </w:rPr>
+            </w:pPr>
+          </w:p>
+        </w:tc>
+        <w:tc>
+          <w:tcPr>
+            <w:tcW w:w="1337" w:type="dxa"/>
+          </w:tcPr>
+          <w:p>
+            <w:pPr>
+              <w:rPr>
+                <w:b/>
+                <w:bCs/>
+                <w:sz w:val="20"/>
+                <w:szCs w:val="20"/>
+                <w:lang w:val="en-US"/>
+              </w:rPr>
+            </w:pPr>
+          </w:p>
+        </w:tc>
+      </w:tr>
+      <w:tr>
+        <w:tc>
+          <w:tcPr>
+            <w:tcW w:w="9016" w:type="dxa"/>
+            <w:gridSpan w:val="3"/>
+          </w:tcPr>
+          <w:p>
+            <w:pPr>
+              <w:jc w:val="center"/>
+              <w:rPr>
+                <w:color w:val="C00000"/>
+                <w:lang w:val="en-US"/>
               </w:rPr>
             </w:pPr>
           </w:p>
@@ -3854,6 +3742,7 @@
                 <w:szCs w:val="20"/>
                 <w:lang w:val="en-US"/>
               </w:rPr>
+              <w:lastRenderedPageBreak/>
               <w:t>Ensure that this includes both training data and conversation logs, as</w:t>
             </w:r>
             <w:r>
@@ -4070,7 +3959,7 @@
               </w:rPr>
               <w:t>Open-Source licensing primer for Enterprise AI/ML (</w:t>
             </w:r>
-            <w:hyperlink r:id="rId11" w:history="1">
+            <w:hyperlink r:id="rId12" w:history="1">
               <w:r>
                 <w:rPr>
                   <w:rStyle w:val="Hyperlink"/>

</xml_diff>